<commit_message>
Archivo de documentación v1.1
Archivo del proyecto, con cambios en factibilidades y arreglos de estilos
</commit_message>
<xml_diff>
--- a/Biblioteca Digital.docx
+++ b/Biblioteca Digital.docx
@@ -1,6 +1,6 @@
 
 <file path=word/document.xml><?xml version="1.0" encoding="utf-8"?>
-<w:document xmlns:wpc="http://schemas.microsoft.com/office/word/2010/wordprocessingCanvas" xmlns:cx="http://schemas.microsoft.com/office/drawing/2014/chartex" xmlns:cx1="http://schemas.microsoft.com/office/drawing/2015/9/8/chartex" xmlns:cx2="http://schemas.microsoft.com/office/drawing/2015/10/21/chartex" xmlns:cx3="http://schemas.microsoft.com/office/drawing/2016/5/9/chartex" xmlns:cx4="http://schemas.microsoft.com/office/drawing/2016/5/10/chartex" xmlns:cx5="http://schemas.microsoft.com/office/drawing/2016/5/11/chartex" xmlns:cx6="http://schemas.microsoft.com/office/drawing/2016/5/12/chartex" xmlns:cx7="http://schemas.microsoft.com/office/drawing/2016/5/13/chartex" xmlns:cx8="http://schemas.microsoft.com/office/drawing/2016/5/14/chartex" xmlns:mc="http://schemas.openxmlformats.org/markup-compatibility/2006" xmlns:aink="http://schemas.microsoft.com/office/drawing/2016/ink" xmlns:am3d="http://schemas.microsoft.com/office/drawing/2017/model3d" xmlns:o="urn:schemas-microsoft-com:office:office" xmlns:r="http://schemas.openxmlformats.org/officeDocument/2006/relationships" xmlns:m="http://schemas.openxmlformats.org/officeDocument/2006/math" xmlns:v="urn:schemas-microsoft-com:vml" xmlns:wp14="http://schemas.microsoft.com/office/word/2010/wordprocessingDrawing" xmlns:wp="http://schemas.openxmlformats.org/drawingml/2006/wordprocessingDrawing" xmlns:w10="urn:schemas-microsoft-com:office:word" xmlns:w="http://schemas.openxmlformats.org/wordprocessingml/2006/main" xmlns:w14="http://schemas.microsoft.com/office/word/2010/wordml" xmlns:w15="http://schemas.microsoft.com/office/word/2012/wordml" xmlns:w16cex="http://schemas.microsoft.com/office/word/2018/wordml/cex" xmlns:w16cid="http://schemas.microsoft.com/office/word/2016/wordml/cid" xmlns:w16="http://schemas.microsoft.com/office/word/2018/wordml" xmlns:w16se="http://schemas.microsoft.com/office/word/2015/wordml/symex" xmlns:wpg="http://schemas.microsoft.com/office/word/2010/wordprocessingGroup" xmlns:wpi="http://schemas.microsoft.com/office/word/2010/wordprocessingInk" xmlns:wne="http://schemas.microsoft.com/office/word/2006/wordml" xmlns:wps="http://schemas.microsoft.com/office/word/2010/wordprocessingShape" mc:Ignorable="w14 w15 w16se w16cid w16 w16cex wp14">
+<w:document xmlns:ve="http://schemas.openxmlformats.org/markup-compatibility/2006" xmlns:o="urn:schemas-microsoft-com:office:office" xmlns:r="http://schemas.openxmlformats.org/officeDocument/2006/relationships" xmlns:m="http://schemas.openxmlformats.org/officeDocument/2006/math" xmlns:v="urn:schemas-microsoft-com:vml" xmlns:wp="http://schemas.openxmlformats.org/drawingml/2006/wordprocessingDrawing" xmlns:w10="urn:schemas-microsoft-com:office:word" xmlns:w="http://schemas.openxmlformats.org/wordprocessingml/2006/main" xmlns:wne="http://schemas.microsoft.com/office/word/2006/wordml">
   <w:body>
     <w:p>
       <w:pPr>
@@ -88,6 +88,21 @@
       <w:pPr>
         <w:rPr>
           <w:lang w:val="es-ES"/>
+        </w:rPr>
+      </w:pPr>
+      <w:r>
+        <w:rPr>
+          <w:lang w:val="es-ES"/>
+        </w:rPr>
+        <w:lastRenderedPageBreak/>
+        <w:br w:type="page"/>
+      </w:r>
+    </w:p>
+    <w:p>
+      <w:pPr>
+        <w:pStyle w:val="Ttulo1"/>
+        <w:rPr>
+          <w:rStyle w:val="Ttulo1Car"/>
         </w:rPr>
       </w:pPr>
       <w:r>
@@ -101,7 +116,20 @@
         <w:rPr>
           <w:lang w:val="es-ES"/>
         </w:rPr>
-        <w:t xml:space="preserve"> Nos gustaría desarrollar una biblioteca digita</w:t>
+        <w:t xml:space="preserve"> </w:t>
+      </w:r>
+    </w:p>
+    <w:p>
+      <w:pPr>
+        <w:rPr>
+          <w:lang w:val="es-ES"/>
+        </w:rPr>
+      </w:pPr>
+      <w:r>
+        <w:rPr>
+          <w:lang w:val="es-ES"/>
+        </w:rPr>
+        <w:t>Nos gustaría desarrollar una biblioteca digita</w:t>
       </w:r>
       <w:r>
         <w:rPr>
@@ -118,51 +146,37 @@
     </w:p>
     <w:p>
       <w:pPr>
-        <w:rPr>
-          <w:lang w:val="es-ES"/>
-        </w:rPr>
-      </w:pPr>
-      <w:r>
-        <w:rPr>
-          <w:lang w:val="es-ES"/>
+        <w:pStyle w:val="Ttulo2"/>
+        <w:rPr>
+          <w:lang w:val="es-UY"/>
+        </w:rPr>
+      </w:pPr>
+      <w:r>
+        <w:rPr>
+          <w:rStyle w:val="Ttulo1Car"/>
+          <w:sz w:val="28"/>
+          <w:lang w:val="es-UY"/>
         </w:rPr>
         <w:t>OBJETIVO</w:t>
       </w:r>
       <w:r>
         <w:rPr>
-          <w:lang w:val="es-ES"/>
-        </w:rPr>
-        <w:t xml:space="preserve"> E</w:t>
-      </w:r>
-      <w:r>
-        <w:rPr>
-          <w:lang w:val="es-ES"/>
-        </w:rPr>
-        <w:t xml:space="preserve">ste proyecto </w:t>
-      </w:r>
-      <w:r>
-        <w:rPr>
-          <w:lang w:val="es-ES"/>
-        </w:rPr>
-        <w:t xml:space="preserve">tiene como objetivo </w:t>
-      </w:r>
-      <w:r>
-        <w:rPr>
-          <w:lang w:val="es-ES"/>
-        </w:rPr>
-        <w:t>que l</w:t>
-      </w:r>
-      <w:r>
-        <w:rPr>
-          <w:lang w:val="es-ES"/>
-        </w:rPr>
-        <w:t>as</w:t>
-      </w:r>
-      <w:r>
-        <w:rPr>
-          <w:lang w:val="es-ES"/>
-        </w:rPr>
-        <w:t xml:space="preserve"> persona</w:t>
+          <w:lang w:val="es-UY"/>
+        </w:rPr>
+        <w:t xml:space="preserve"> </w:t>
+      </w:r>
+    </w:p>
+    <w:p>
+      <w:pPr>
+        <w:rPr>
+          <w:lang w:val="es-ES"/>
+        </w:rPr>
+      </w:pPr>
+      <w:r>
+        <w:rPr>
+          <w:lang w:val="es-ES"/>
+        </w:rPr>
+        <w:t>Este proyecto tiene como objetivo que las persona</w:t>
       </w:r>
       <w:r>
         <w:rPr>
@@ -174,31 +188,7 @@
         <w:rPr>
           <w:lang w:val="es-ES"/>
         </w:rPr>
-        <w:t xml:space="preserve"> que adquiera</w:t>
-      </w:r>
-      <w:r>
-        <w:rPr>
-          <w:lang w:val="es-ES"/>
-        </w:rPr>
-        <w:t>n este servicio de biblioteca digital,</w:t>
-      </w:r>
-      <w:r>
-        <w:rPr>
-          <w:lang w:val="es-ES"/>
-        </w:rPr>
-        <w:t xml:space="preserve"> ten</w:t>
-      </w:r>
-      <w:r>
-        <w:rPr>
-          <w:lang w:val="es-ES"/>
-        </w:rPr>
-        <w:t>gan</w:t>
-      </w:r>
-      <w:r>
-        <w:rPr>
-          <w:lang w:val="es-ES"/>
-        </w:rPr>
-        <w:t xml:space="preserve"> una mayor comodidad.</w:t>
+        <w:t xml:space="preserve"> que adquieran este servicio de biblioteca digital, tengan una mayor comodidad.</w:t>
       </w:r>
     </w:p>
     <w:p>
@@ -225,7 +215,7 @@
       <w:tblPr>
         <w:tblStyle w:val="Tablaconcuadrcula"/>
         <w:tblW w:w="0" w:type="auto"/>
-        <w:tblLook w:val="04A0" w:firstRow="1" w:lastRow="0" w:firstColumn="1" w:lastColumn="0" w:noHBand="0" w:noVBand="1"/>
+        <w:tblLook w:val="04A0"/>
       </w:tblPr>
       <w:tblGrid>
         <w:gridCol w:w="2207"/>
@@ -702,28 +692,21 @@
     </w:tbl>
     <w:p>
       <w:pPr>
-        <w:rPr>
-          <w:lang w:val="es-ES"/>
-        </w:rPr>
-      </w:pPr>
-    </w:p>
-    <w:p>
-      <w:pPr>
-        <w:rPr>
-          <w:lang w:val="es-ES"/>
-        </w:rPr>
-      </w:pPr>
-    </w:p>
-    <w:p>
-      <w:pPr>
-        <w:jc w:val="center"/>
-        <w:rPr>
-          <w:lang w:val="es-ES"/>
-        </w:rPr>
-      </w:pPr>
-      <w:r>
+        <w:pStyle w:val="Ttulo1"/>
         <w:rPr>
           <w:rStyle w:val="Ttulo2Car"/>
+          <w:sz w:val="32"/>
+        </w:rPr>
+      </w:pPr>
+    </w:p>
+    <w:p>
+      <w:pPr>
+        <w:pStyle w:val="Ttulo1"/>
+      </w:pPr>
+      <w:r>
+        <w:rPr>
+          <w:rStyle w:val="Ttulo2Car"/>
+          <w:sz w:val="32"/>
         </w:rPr>
         <w:t>METODOLOGÍA</w:t>
       </w:r>
@@ -746,12 +729,6 @@
         </w:rPr>
         <w:t>genera un software de alta calidad.</w:t>
       </w:r>
-      <w:r>
-        <w:rPr>
-          <w:lang w:val="es-ES"/>
-        </w:rPr>
-        <w:t xml:space="preserve"> </w:t>
-      </w:r>
     </w:p>
     <w:p>
       <w:pPr>
@@ -768,14 +745,16 @@
     </w:p>
     <w:p>
       <w:pPr>
-        <w:jc w:val="center"/>
+        <w:pStyle w:val="Ttulo1"/>
         <w:rPr>
           <w:rStyle w:val="Ttulo2Car"/>
+          <w:lang w:val="es-UY"/>
         </w:rPr>
       </w:pPr>
       <w:r>
         <w:rPr>
           <w:rStyle w:val="Ttulo2Car"/>
+          <w:lang w:val="es-UY"/>
         </w:rPr>
         <w:t>FUNDAMENTACIÓN DE LA METODOLOGÍA</w:t>
       </w:r>
@@ -789,7 +768,7 @@
     </w:p>
     <w:p>
       <w:pPr>
-        <w:jc w:val="center"/>
+        <w:pStyle w:val="Ttulo1"/>
         <w:rPr>
           <w:lang w:val="es-ES"/>
         </w:rPr>
@@ -797,6 +776,7 @@
       <w:r>
         <w:rPr>
           <w:rStyle w:val="Ttulo2Car"/>
+          <w:lang w:val="es-UY"/>
         </w:rPr>
         <w:t>ADMINISTRACIÓN DEL PROYECTO</w:t>
       </w:r>
@@ -807,27 +787,13 @@
           <w:lang w:val="es-ES"/>
         </w:rPr>
       </w:pPr>
-      <w:hyperlink r:id="rId5" w:history="1">
+      <w:hyperlink r:id="rId6" w:history="1">
         <w:r>
           <w:rPr>
             <w:rStyle w:val="Hipervnculo"/>
             <w:lang w:val="es-ES"/>
           </w:rPr>
-          <w:t>https://bolunta.org/servicios/asesoramientogestion-asociativa/manual-de-gestion-asociativa/gestion-de-proyectos/diseno-de-proyect</w:t>
-        </w:r>
-        <w:r>
-          <w:rPr>
-            <w:rStyle w:val="Hipervnculo"/>
-            <w:lang w:val="es-ES"/>
-          </w:rPr>
-          <w:t>o</w:t>
-        </w:r>
-        <w:r>
-          <w:rPr>
-            <w:rStyle w:val="Hipervnculo"/>
-            <w:lang w:val="es-ES"/>
-          </w:rPr>
-          <w:t>s/redactar-un-proyecto/</w:t>
+          <w:t>https://bolunta.org/servicios/asesoramientogestion-asociativa/manual-de-gestion-asociativa/gestion-de-proyectos/diseno-de-proyectos/redactar-un-proyecto/</w:t>
         </w:r>
       </w:hyperlink>
     </w:p>
@@ -840,14 +806,16 @@
     </w:p>
     <w:p>
       <w:pPr>
-        <w:jc w:val="center"/>
+        <w:pStyle w:val="Ttulo1"/>
         <w:rPr>
           <w:rStyle w:val="Ttulo2Car"/>
+          <w:lang w:val="es-UY"/>
         </w:rPr>
       </w:pPr>
       <w:r>
         <w:rPr>
           <w:rStyle w:val="Ttulo2Car"/>
+          <w:lang w:val="es-UY"/>
         </w:rPr>
         <w:t>PRESUPUESTOS</w:t>
       </w:r>
@@ -862,33 +830,42 @@
     <w:p>
       <w:pPr>
         <w:rPr>
-          <w:lang w:val="es-ES"/>
-        </w:rPr>
-      </w:pPr>
-      <w:r>
-        <w:rPr>
-          <w:lang w:val="es-ES"/>
-        </w:rPr>
-        <w:t>Inicio:</w:t>
-      </w:r>
-    </w:p>
-    <w:p>
-      <w:pPr>
-        <w:rPr>
-          <w:lang w:val="es-ES"/>
-        </w:rPr>
-      </w:pPr>
-    </w:p>
-    <w:p>
-      <w:pPr>
-        <w:rPr>
-          <w:lang w:val="es-ES"/>
-        </w:rPr>
-      </w:pPr>
-      <w:r>
-        <w:rPr>
-          <w:lang w:val="es-ES"/>
-        </w:rPr>
+          <w:rStyle w:val="nfasisintenso"/>
+        </w:rPr>
+      </w:pPr>
+      <w:proofErr w:type="spellStart"/>
+      <w:r>
+        <w:rPr>
+          <w:rStyle w:val="nfasisintenso"/>
+        </w:rPr>
+        <w:t>Inicio</w:t>
+      </w:r>
+      <w:proofErr w:type="spellEnd"/>
+      <w:r>
+        <w:rPr>
+          <w:rStyle w:val="nfasisintenso"/>
+        </w:rPr>
+        <w:t>:</w:t>
+      </w:r>
+    </w:p>
+    <w:p>
+      <w:pPr>
+        <w:rPr>
+          <w:lang w:val="es-ES"/>
+        </w:rPr>
+      </w:pPr>
+    </w:p>
+    <w:p>
+      <w:pPr>
+        <w:rPr>
+          <w:rStyle w:val="nfasisintenso"/>
+        </w:rPr>
+      </w:pPr>
+      <w:r>
+        <w:rPr>
+          <w:rStyle w:val="nfasisintenso"/>
+        </w:rPr>
+        <w:lastRenderedPageBreak/>
         <w:t>Planificación:</w:t>
       </w:r>
     </w:p>
@@ -902,32 +879,42 @@
     <w:p>
       <w:pPr>
         <w:rPr>
-          <w:lang w:val="es-ES"/>
-        </w:rPr>
-      </w:pPr>
-      <w:r>
-        <w:rPr>
-          <w:lang w:val="es-ES"/>
-        </w:rPr>
-        <w:t>Desarrollo:</w:t>
-      </w:r>
-    </w:p>
-    <w:p>
-      <w:pPr>
-        <w:rPr>
-          <w:lang w:val="es-ES"/>
-        </w:rPr>
-      </w:pPr>
-    </w:p>
-    <w:p>
-      <w:pPr>
-        <w:rPr>
-          <w:lang w:val="es-ES"/>
-        </w:rPr>
-      </w:pPr>
-      <w:r>
-        <w:rPr>
-          <w:lang w:val="es-ES"/>
+          <w:rStyle w:val="nfasisintenso"/>
+        </w:rPr>
+      </w:pPr>
+      <w:proofErr w:type="spellStart"/>
+      <w:r>
+        <w:rPr>
+          <w:rStyle w:val="nfasisintenso"/>
+        </w:rPr>
+        <w:t>Desarrollo</w:t>
+      </w:r>
+      <w:proofErr w:type="spellEnd"/>
+      <w:r>
+        <w:rPr>
+          <w:rStyle w:val="nfasisintenso"/>
+        </w:rPr>
+        <w:t>:</w:t>
+      </w:r>
+    </w:p>
+    <w:p>
+      <w:pPr>
+        <w:rPr>
+          <w:lang w:val="es-ES"/>
+        </w:rPr>
+      </w:pPr>
+    </w:p>
+    <w:p>
+      <w:pPr>
+        <w:rPr>
+          <w:i/>
+          <w:iCs/>
+          <w:color w:val="4472C4" w:themeColor="accent1"/>
+        </w:rPr>
+      </w:pPr>
+      <w:r>
+        <w:rPr>
+          <w:rStyle w:val="nfasisintenso"/>
         </w:rPr>
         <w:t>Fin:</w:t>
       </w:r>
@@ -942,236 +929,761 @@
     <w:p>
       <w:pPr>
         <w:rPr>
-          <w:lang w:val="es-ES"/>
-        </w:rPr>
-      </w:pPr>
-    </w:p>
-    <w:p>
-      <w:pPr>
-        <w:rPr>
-          <w:lang w:val="es-ES"/>
-        </w:rPr>
-      </w:pPr>
-    </w:p>
-    <w:p>
-      <w:pPr>
-        <w:rPr>
-          <w:lang w:val="es-ES"/>
-        </w:rPr>
-      </w:pPr>
-    </w:p>
-    <w:p>
-      <w:pPr>
-        <w:rPr>
-          <w:lang w:val="es-ES"/>
-        </w:rPr>
-      </w:pPr>
-    </w:p>
-    <w:p>
-      <w:pPr>
-        <w:rPr>
-          <w:lang w:val="es-ES"/>
-        </w:rPr>
-      </w:pPr>
-    </w:p>
-    <w:p>
-      <w:pPr>
-        <w:jc w:val="center"/>
+          <w:rStyle w:val="nfasisintenso"/>
+          <w:lang w:val="es-UY"/>
+        </w:rPr>
+      </w:pPr>
+      <w:r>
+        <w:rPr>
+          <w:rStyle w:val="nfasisintenso"/>
+          <w:lang w:val="es-UY"/>
+        </w:rPr>
+        <w:t>FACTIBILIDAD ECONÓMICA</w:t>
+      </w:r>
+    </w:p>
+    <w:p>
+      <w:pPr>
+        <w:rPr>
+          <w:lang w:val="es-ES"/>
+        </w:rPr>
+      </w:pPr>
+      <w:r>
+        <w:rPr>
+          <w:lang w:val="es-UY"/>
+        </w:rPr>
+        <w:t>El mayor peso de la inversión inicial es la adquisición de todos los equipos de computación, como son máquinas</w:t>
+      </w:r>
+      <w:r>
+        <w:rPr>
+          <w:lang w:val="es-UY"/>
+        </w:rPr>
+        <w:t xml:space="preserve"> que serán adquiridas en forma </w:t>
+      </w:r>
+      <w:r>
+        <w:rPr>
+          <w:lang w:val="es-UY"/>
+        </w:rPr>
+        <w:t xml:space="preserve"> de contado para así obtener algún des</w:t>
+      </w:r>
+      <w:r>
+        <w:rPr>
+          <w:lang w:val="es-UY"/>
+        </w:rPr>
+        <w:t xml:space="preserve">cuento o beneficio. </w:t>
+      </w:r>
+      <w:r>
+        <w:rPr>
+          <w:lang w:val="es-UY"/>
+        </w:rPr>
+        <w:t xml:space="preserve">De la misma forma el pago del equipo de trabajo, tanto los desarrolladores como recursos humanos y administradores del sistema. </w:t>
+      </w:r>
+      <w:r>
+        <w:rPr>
+          <w:lang w:val="es-UY"/>
+        </w:rPr>
+        <w:t>E</w:t>
+      </w:r>
+      <w:r>
+        <w:rPr>
+          <w:lang w:val="es-UY"/>
+        </w:rPr>
+        <w:t xml:space="preserve">l resto de valores son </w:t>
+      </w:r>
+      <w:r>
+        <w:rPr>
+          <w:lang w:val="es-UY"/>
+        </w:rPr>
+        <w:t>la</w:t>
+      </w:r>
+      <w:r>
+        <w:rPr>
+          <w:lang w:val="es-UY"/>
+        </w:rPr>
+        <w:t>s</w:t>
+      </w:r>
+      <w:r>
+        <w:rPr>
+          <w:lang w:val="es-UY"/>
+        </w:rPr>
+        <w:t xml:space="preserve"> compra</w:t>
+      </w:r>
+      <w:r>
+        <w:rPr>
+          <w:lang w:val="es-UY"/>
+        </w:rPr>
+        <w:t xml:space="preserve">s de </w:t>
+      </w:r>
+      <w:r>
+        <w:rPr>
+          <w:lang w:val="es-UY"/>
+        </w:rPr>
+        <w:t>licencias y copias de la colección de libros que se tendrán en la biblioteca digital y además la cuota mensual por el uso del servidor en la nube</w:t>
+      </w:r>
+      <w:r>
+        <w:rPr>
+          <w:lang w:val="es-UY"/>
+        </w:rPr>
+        <w:t xml:space="preserve"> de AWS</w:t>
+      </w:r>
+      <w:r>
+        <w:rPr>
+          <w:lang w:val="es-UY"/>
+        </w:rPr>
+        <w:t>.</w:t>
+      </w:r>
+    </w:p>
+    <w:p>
+      <w:pPr>
+        <w:pStyle w:val="TDC1"/>
+        <w:rPr>
+          <w:rStyle w:val="nfasisintenso"/>
+        </w:rPr>
+      </w:pPr>
+      <w:r>
+        <w:rPr>
+          <w:rStyle w:val="nfasisintenso"/>
+        </w:rPr>
+        <w:t>FACTIBILIDAD TÉCNICA</w:t>
+      </w:r>
+    </w:p>
+    <w:p>
+      <w:pPr>
+        <w:rPr>
+          <w:lang w:val="es-ES"/>
+        </w:rPr>
+      </w:pPr>
+      <w:r>
+        <w:rPr>
+          <w:lang w:val="es-ES"/>
+        </w:rPr>
+        <w:t xml:space="preserve">Servidor </w:t>
+      </w:r>
+      <w:r>
+        <w:rPr>
+          <w:lang w:val="es-ES"/>
+        </w:rPr>
+        <w:t xml:space="preserve">de base de datos </w:t>
+      </w:r>
+      <w:r>
+        <w:rPr>
+          <w:lang w:val="es-ES"/>
+        </w:rPr>
+        <w:t xml:space="preserve">ubicado en </w:t>
+      </w:r>
+      <w:r>
+        <w:rPr>
+          <w:lang w:val="es-ES"/>
+        </w:rPr>
+        <w:t>AWS donde se guardará todo lo de</w:t>
+      </w:r>
+      <w:r>
+        <w:rPr>
+          <w:lang w:val="es-ES"/>
+        </w:rPr>
+        <w:t>l sitio web</w:t>
+      </w:r>
+      <w:r>
+        <w:rPr>
+          <w:lang w:val="es-ES"/>
+        </w:rPr>
+        <w:t xml:space="preserve"> (Clientes, Colección de libros, Métodos de Pago, </w:t>
+      </w:r>
+      <w:proofErr w:type="spellStart"/>
+      <w:r>
+        <w:rPr>
+          <w:lang w:val="es-ES"/>
+        </w:rPr>
+        <w:t>etc</w:t>
+      </w:r>
+      <w:proofErr w:type="spellEnd"/>
+      <w:r>
+        <w:rPr>
+          <w:lang w:val="es-ES"/>
+        </w:rPr>
+        <w:t xml:space="preserve">) </w:t>
+      </w:r>
+    </w:p>
+    <w:p>
+      <w:pPr>
+        <w:rPr>
+          <w:lang w:val="es-ES"/>
+        </w:rPr>
+      </w:pPr>
+      <w:r>
+        <w:rPr>
+          <w:lang w:val="es-ES"/>
+        </w:rPr>
+        <w:t>Servidor de correo electrónico</w:t>
+      </w:r>
+    </w:p>
+    <w:p>
+      <w:pPr>
+        <w:rPr>
+          <w:lang w:val="es-ES"/>
+        </w:rPr>
+      </w:pPr>
+      <w:proofErr w:type="spellStart"/>
+      <w:r>
+        <w:rPr>
+          <w:lang w:val="es-ES"/>
+        </w:rPr>
+        <w:t>Pc</w:t>
+      </w:r>
+      <w:proofErr w:type="spellEnd"/>
+      <w:r>
+        <w:rPr>
+          <w:lang w:val="es-ES"/>
+        </w:rPr>
+        <w:t xml:space="preserve"> para desarrollo</w:t>
+      </w:r>
+    </w:p>
+    <w:tbl>
+      <w:tblPr>
+        <w:tblStyle w:val="Tablaconcuadrcula"/>
+        <w:tblW w:w="0" w:type="auto"/>
+        <w:tblLook w:val="04A0"/>
+      </w:tblPr>
+      <w:tblGrid>
+        <w:gridCol w:w="2993"/>
+        <w:gridCol w:w="3778"/>
+      </w:tblGrid>
+      <w:tr>
+        <w:tc>
+          <w:tcPr>
+            <w:tcW w:w="2993" w:type="dxa"/>
+          </w:tcPr>
+          <w:p>
+            <w:pPr>
+              <w:rPr>
+                <w:lang w:val="es-ES"/>
+              </w:rPr>
+            </w:pPr>
+            <w:r>
+              <w:rPr>
+                <w:lang w:val="es-ES"/>
+              </w:rPr>
+              <w:t>Características</w:t>
+            </w:r>
+          </w:p>
+        </w:tc>
+        <w:tc>
+          <w:tcPr>
+            <w:tcW w:w="3778" w:type="dxa"/>
+          </w:tcPr>
+          <w:p>
+            <w:pPr>
+              <w:rPr>
+                <w:lang w:val="es-ES"/>
+              </w:rPr>
+            </w:pPr>
+            <w:r>
+              <w:rPr>
+                <w:lang w:val="es-ES"/>
+              </w:rPr>
+              <w:t>Argumentación</w:t>
+            </w:r>
+          </w:p>
+        </w:tc>
+      </w:tr>
+      <w:tr>
+        <w:tc>
+          <w:tcPr>
+            <w:tcW w:w="2993" w:type="dxa"/>
+          </w:tcPr>
+          <w:p>
+            <w:pPr>
+              <w:rPr>
+                <w:lang w:val="es-ES"/>
+              </w:rPr>
+            </w:pPr>
+            <w:r>
+              <w:rPr>
+                <w:lang w:val="es-ES"/>
+              </w:rPr>
+              <w:t xml:space="preserve">Procesador </w:t>
+            </w:r>
+            <w:r>
+              <w:rPr>
+                <w:lang w:val="es-ES"/>
+              </w:rPr>
+              <w:t xml:space="preserve">Intel Core </w:t>
+            </w:r>
+            <w:r>
+              <w:rPr>
+                <w:lang w:val="es-ES"/>
+              </w:rPr>
+              <w:t>i5</w:t>
+            </w:r>
+          </w:p>
+        </w:tc>
+        <w:tc>
+          <w:tcPr>
+            <w:tcW w:w="3778" w:type="dxa"/>
+          </w:tcPr>
+          <w:p>
+            <w:pPr>
+              <w:rPr>
+                <w:lang w:val="es-ES"/>
+              </w:rPr>
+            </w:pPr>
+            <w:r>
+              <w:rPr>
+                <w:lang w:val="es-ES"/>
+              </w:rPr>
+              <w:t xml:space="preserve">Se necesita un procesador mínimo para usar, de </w:t>
+            </w:r>
+            <w:r>
+              <w:rPr>
+                <w:lang w:val="es-ES"/>
+              </w:rPr>
+              <w:t>i3</w:t>
+            </w:r>
+            <w:r>
+              <w:rPr>
+                <w:lang w:val="es-ES"/>
+              </w:rPr>
+              <w:t xml:space="preserve"> en adelante</w:t>
+            </w:r>
+          </w:p>
+        </w:tc>
+      </w:tr>
+      <w:tr>
+        <w:tc>
+          <w:tcPr>
+            <w:tcW w:w="2993" w:type="dxa"/>
+          </w:tcPr>
+          <w:p>
+            <w:pPr>
+              <w:rPr>
+                <w:lang w:val="es-ES"/>
+              </w:rPr>
+            </w:pPr>
+            <w:r>
+              <w:rPr>
+                <w:lang w:val="es-ES"/>
+              </w:rPr>
+              <w:t xml:space="preserve">Memoria RAM 8gb </w:t>
+            </w:r>
+          </w:p>
+        </w:tc>
+        <w:tc>
+          <w:tcPr>
+            <w:tcW w:w="3778" w:type="dxa"/>
+          </w:tcPr>
+          <w:p>
+            <w:pPr>
+              <w:rPr>
+                <w:lang w:val="es-ES"/>
+              </w:rPr>
+            </w:pPr>
+            <w:r>
+              <w:rPr>
+                <w:lang w:val="es-ES"/>
+              </w:rPr>
+              <w:t>Mínima memoria RAM para utilizar de 8gb en adelante</w:t>
+            </w:r>
+          </w:p>
+        </w:tc>
+      </w:tr>
+      <w:tr>
+        <w:tc>
+          <w:tcPr>
+            <w:tcW w:w="2993" w:type="dxa"/>
+          </w:tcPr>
+          <w:p>
+            <w:pPr>
+              <w:rPr>
+                <w:rStyle w:val="Hipervnculo"/>
+                <w:rFonts w:ascii="Helvetica" w:hAnsi="Helvetica"/>
+                <w:color w:val="3483FA"/>
+                <w:sz w:val="19"/>
+                <w:szCs w:val="19"/>
+                <w:u w:val="none"/>
+                <w:shd w:val="clear" w:color="auto" w:fill="FFFFFF"/>
+              </w:rPr>
+            </w:pPr>
+            <w:r>
+              <w:fldChar w:fldCharType="begin"/>
+            </w:r>
+            <w:r>
+              <w:instrText xml:space="preserve"> HYPERLINK "https://articulo.mercadolibre.com.uy/MLU-460293835-tarjeta-grafica-geforce-210-1gb-ddr3-neotec-_JM" \l "position=8&amp;type=item&amp;tracking_id=59393055-a0f3-435e-9b2f-5bb9fa4a212c" \o "Tarjeta Grafica Geforce 210  1gb Ddr3 / Neotec" </w:instrText>
+            </w:r>
+            <w:r>
+              <w:fldChar w:fldCharType="separate"/>
+            </w:r>
+          </w:p>
+          <w:p>
+            <w:pPr>
+              <w:pStyle w:val="Ttulo2"/>
+              <w:spacing w:before="0"/>
+              <w:rPr>
+                <w:rFonts w:asciiTheme="minorHAnsi" w:eastAsiaTheme="minorEastAsia" w:hAnsiTheme="minorHAnsi" w:cstheme="minorBidi"/>
+                <w:color w:val="auto"/>
+                <w:sz w:val="22"/>
+                <w:szCs w:val="22"/>
+                <w:lang w:val="es-ES"/>
+              </w:rPr>
+            </w:pPr>
+            <w:proofErr w:type="spellStart"/>
+            <w:r>
+              <w:rPr>
+                <w:rFonts w:asciiTheme="minorHAnsi" w:eastAsiaTheme="minorEastAsia" w:hAnsiTheme="minorHAnsi" w:cstheme="minorBidi"/>
+                <w:color w:val="auto"/>
+                <w:sz w:val="22"/>
+                <w:szCs w:val="22"/>
+                <w:lang w:val="es-ES"/>
+              </w:rPr>
+              <w:t>Tarjeta</w:t>
+            </w:r>
+            <w:proofErr w:type="spellEnd"/>
+            <w:r>
+              <w:rPr>
+                <w:rFonts w:asciiTheme="minorHAnsi" w:eastAsiaTheme="minorEastAsia" w:hAnsiTheme="minorHAnsi" w:cstheme="minorBidi"/>
+                <w:color w:val="auto"/>
+                <w:sz w:val="22"/>
+                <w:szCs w:val="22"/>
+                <w:lang w:val="es-ES"/>
+              </w:rPr>
+              <w:t xml:space="preserve"> </w:t>
+            </w:r>
+            <w:proofErr w:type="spellStart"/>
+            <w:r>
+              <w:rPr>
+                <w:rFonts w:asciiTheme="minorHAnsi" w:eastAsiaTheme="minorEastAsia" w:hAnsiTheme="minorHAnsi" w:cstheme="minorBidi"/>
+                <w:color w:val="auto"/>
+                <w:sz w:val="22"/>
+                <w:szCs w:val="22"/>
+                <w:lang w:val="es-ES"/>
+              </w:rPr>
+              <w:t>Grafica</w:t>
+            </w:r>
+            <w:proofErr w:type="spellEnd"/>
+            <w:r>
+              <w:rPr>
+                <w:rFonts w:asciiTheme="minorHAnsi" w:eastAsiaTheme="minorEastAsia" w:hAnsiTheme="minorHAnsi" w:cstheme="minorBidi"/>
+                <w:color w:val="auto"/>
+                <w:sz w:val="22"/>
+                <w:szCs w:val="22"/>
+                <w:lang w:val="es-ES"/>
+              </w:rPr>
+              <w:t xml:space="preserve"> </w:t>
+            </w:r>
+            <w:proofErr w:type="spellStart"/>
+            <w:r>
+              <w:rPr>
+                <w:rFonts w:asciiTheme="minorHAnsi" w:eastAsiaTheme="minorEastAsia" w:hAnsiTheme="minorHAnsi" w:cstheme="minorBidi"/>
+                <w:color w:val="auto"/>
+                <w:sz w:val="22"/>
+                <w:szCs w:val="22"/>
+                <w:lang w:val="es-ES"/>
+              </w:rPr>
+              <w:t>Geforce</w:t>
+            </w:r>
+            <w:proofErr w:type="spellEnd"/>
+            <w:r>
+              <w:rPr>
+                <w:rFonts w:asciiTheme="minorHAnsi" w:eastAsiaTheme="minorEastAsia" w:hAnsiTheme="minorHAnsi" w:cstheme="minorBidi"/>
+                <w:color w:val="auto"/>
+                <w:sz w:val="22"/>
+                <w:szCs w:val="22"/>
+                <w:lang w:val="es-ES"/>
+              </w:rPr>
+              <w:t xml:space="preserve"> 210 1gb Ddr3 </w:t>
+            </w:r>
+          </w:p>
+          <w:p>
+            <w:pPr>
+              <w:rPr>
+                <w:lang w:val="es-ES"/>
+              </w:rPr>
+            </w:pPr>
+            <w:r>
+              <w:fldChar w:fldCharType="end"/>
+            </w:r>
+          </w:p>
+        </w:tc>
+        <w:tc>
+          <w:tcPr>
+            <w:tcW w:w="3778" w:type="dxa"/>
+          </w:tcPr>
+          <w:p>
+            <w:pPr>
+              <w:rPr>
+                <w:lang w:val="es-ES"/>
+              </w:rPr>
+            </w:pPr>
+            <w:r>
+              <w:rPr>
+                <w:lang w:val="es-ES"/>
+              </w:rPr>
+              <w:t>No se necesita para el desarrollo del sitio, pero si para el diseño gráfico del mismo</w:t>
+            </w:r>
+          </w:p>
+        </w:tc>
+      </w:tr>
+      <w:tr>
+        <w:tc>
+          <w:tcPr>
+            <w:tcW w:w="2993" w:type="dxa"/>
+          </w:tcPr>
+          <w:p>
+            <w:pPr>
+              <w:rPr>
+                <w:lang w:val="es-ES"/>
+              </w:rPr>
+            </w:pPr>
+            <w:r>
+              <w:rPr>
+                <w:lang w:val="es-ES"/>
+              </w:rPr>
+              <w:t>Disco Duro SSD 500GB</w:t>
+            </w:r>
+          </w:p>
+        </w:tc>
+        <w:tc>
+          <w:tcPr>
+            <w:tcW w:w="3778" w:type="dxa"/>
+          </w:tcPr>
+          <w:p>
+            <w:pPr>
+              <w:rPr>
+                <w:lang w:val="es-ES"/>
+              </w:rPr>
+            </w:pPr>
+            <w:r>
+              <w:rPr>
+                <w:lang w:val="es-ES"/>
+              </w:rPr>
+              <w:t>Los estándar son lentos, se prefiere el elegido para trabajar con mayor velocidad</w:t>
+            </w:r>
+          </w:p>
+        </w:tc>
+      </w:tr>
+    </w:tbl>
+    <w:p>
+      <w:pPr>
+        <w:rPr>
+          <w:lang w:val="es-ES"/>
+        </w:rPr>
+      </w:pPr>
+    </w:p>
+    <w:p>
+      <w:pPr>
+        <w:rPr>
+          <w:lang w:val="es-ES"/>
+        </w:rPr>
+      </w:pPr>
+    </w:p>
+    <w:p>
+      <w:pPr>
+        <w:rPr>
+          <w:rStyle w:val="nfasisintenso"/>
+          <w:lang w:val="es-UY"/>
+        </w:rPr>
+      </w:pPr>
+      <w:r>
+        <w:rPr>
+          <w:rStyle w:val="nfasisintenso"/>
+          <w:lang w:val="es-UY"/>
+        </w:rPr>
+        <w:t>FACTIBILIDAD OPERATIVA</w:t>
+      </w:r>
+    </w:p>
+    <w:p>
+      <w:pPr>
+        <w:rPr>
+          <w:lang w:val="es-UY"/>
+        </w:rPr>
+      </w:pPr>
+    </w:p>
+    <w:p>
+      <w:pPr>
+        <w:rPr>
+          <w:rStyle w:val="nfasisintenso"/>
+          <w:lang w:val="es-UY"/>
+        </w:rPr>
+      </w:pPr>
+    </w:p>
+    <w:p>
+      <w:pPr>
+        <w:rPr>
+          <w:rStyle w:val="nfasisintenso"/>
+          <w:lang w:val="es-UY"/>
+        </w:rPr>
+      </w:pPr>
+    </w:p>
+    <w:p>
+      <w:pPr>
+        <w:rPr>
+          <w:rStyle w:val="nfasisintenso"/>
+          <w:lang w:val="es-UY"/>
+        </w:rPr>
+      </w:pPr>
+      <w:r>
+        <w:rPr>
+          <w:rStyle w:val="nfasisintenso"/>
+          <w:lang w:val="es-UY"/>
+        </w:rPr>
+        <w:lastRenderedPageBreak/>
+        <w:t>FACTIBILIDAD LEGAL</w:t>
+      </w:r>
+    </w:p>
+    <w:p>
+      <w:pPr>
+        <w:pStyle w:val="Prrafodelista"/>
+        <w:numPr>
+          <w:ilvl w:val="0"/>
+          <w:numId w:val="4"/>
+        </w:numPr>
+        <w:rPr>
+          <w:lang w:val="es-ES"/>
+        </w:rPr>
+      </w:pPr>
+      <w:r>
+        <w:rPr>
+          <w:lang w:val="es-ES"/>
+        </w:rPr>
+        <w:t>Como primer medida el</w:t>
+      </w:r>
+      <w:r>
+        <w:rPr>
+          <w:lang w:val="es-ES"/>
+        </w:rPr>
+        <w:t xml:space="preserve"> Pago por licencia y derechos del autor de los libros que se tendrán en la Biblioteca </w:t>
+      </w:r>
+      <w:r>
+        <w:rPr>
+          <w:lang w:val="es-ES"/>
+        </w:rPr>
+        <w:t>Digital</w:t>
+      </w:r>
+    </w:p>
+    <w:p>
+      <w:pPr>
+        <w:pStyle w:val="Prrafodelista"/>
+        <w:numPr>
+          <w:ilvl w:val="0"/>
+          <w:numId w:val="4"/>
+        </w:numPr>
+        <w:rPr>
+          <w:lang w:val="es-ES"/>
+        </w:rPr>
+      </w:pPr>
+      <w:r>
+        <w:rPr>
+          <w:lang w:val="es-ES"/>
+        </w:rPr>
+        <w:t>Se requieren acuerdos para el pago de la colección de libros que hace el cliente, a través de distintas tarjetas</w:t>
+      </w:r>
+    </w:p>
+    <w:p>
+      <w:pPr>
+        <w:pStyle w:val="Prrafodelista"/>
+        <w:numPr>
+          <w:ilvl w:val="0"/>
+          <w:numId w:val="5"/>
+        </w:numPr>
+        <w:jc w:val="both"/>
+        <w:rPr>
+          <w:lang w:val="es-ES"/>
+        </w:rPr>
+      </w:pPr>
+      <w:r>
+        <w:rPr>
+          <w:lang w:val="es-ES"/>
+        </w:rPr>
+        <w:t>BBVA</w:t>
+      </w:r>
+    </w:p>
+    <w:p>
+      <w:pPr>
+        <w:pStyle w:val="Prrafodelista"/>
+        <w:numPr>
+          <w:ilvl w:val="0"/>
+          <w:numId w:val="5"/>
+        </w:numPr>
+        <w:jc w:val="both"/>
+        <w:rPr>
+          <w:lang w:val="es-ES"/>
+        </w:rPr>
+      </w:pPr>
+      <w:r>
+        <w:rPr>
+          <w:lang w:val="es-ES"/>
+        </w:rPr>
+        <w:t>BROU</w:t>
+      </w:r>
+    </w:p>
+    <w:p>
+      <w:pPr>
+        <w:pStyle w:val="Prrafodelista"/>
+        <w:numPr>
+          <w:ilvl w:val="0"/>
+          <w:numId w:val="5"/>
+        </w:numPr>
+        <w:jc w:val="both"/>
+        <w:rPr>
+          <w:lang w:val="es-ES"/>
+        </w:rPr>
+      </w:pPr>
+      <w:r>
+        <w:rPr>
+          <w:lang w:val="es-ES"/>
+        </w:rPr>
+        <w:t>SANTANDER</w:t>
+      </w:r>
+    </w:p>
+    <w:p>
+      <w:pPr>
+        <w:pStyle w:val="Prrafodelista"/>
+        <w:rPr>
+          <w:lang w:val="es-ES"/>
+        </w:rPr>
+      </w:pPr>
+    </w:p>
+    <w:p>
+      <w:pPr>
+        <w:pStyle w:val="Ttulo1"/>
+        <w:rPr>
+          <w:lang w:val="es-ES"/>
+        </w:rPr>
+      </w:pPr>
+      <w:r>
         <w:rPr>
           <w:rStyle w:val="Ttulo2Car"/>
-        </w:rPr>
-      </w:pPr>
-      <w:r>
+          <w:lang w:val="es-UY"/>
+        </w:rPr>
+        <w:t>ANÁLISIS</w:t>
+      </w:r>
+    </w:p>
+    <w:p>
+      <w:pPr>
+        <w:rPr>
+          <w:lang w:val="es-ES"/>
+        </w:rPr>
+      </w:pPr>
+    </w:p>
+    <w:p>
+      <w:pPr>
+        <w:pStyle w:val="Ttulo1"/>
         <w:rPr>
           <w:rStyle w:val="Ttulo2Car"/>
-        </w:rPr>
-        <w:t>FACTIBILIDAD ECONÓMICA</w:t>
-      </w:r>
-    </w:p>
-    <w:p>
-      <w:pPr>
-        <w:rPr>
-          <w:lang w:val="es-ES"/>
-        </w:rPr>
-      </w:pPr>
-    </w:p>
-    <w:p>
-      <w:pPr>
-        <w:rPr>
-          <w:lang w:val="es-ES"/>
-        </w:rPr>
-      </w:pPr>
-    </w:p>
-    <w:p>
-      <w:pPr>
-        <w:jc w:val="center"/>
-        <w:rPr>
-          <w:lang w:val="es-ES"/>
-        </w:rPr>
-      </w:pPr>
-      <w:r>
+          <w:lang w:val="es-UY"/>
+        </w:rPr>
+      </w:pPr>
+    </w:p>
+    <w:p>
+      <w:pPr>
+        <w:pStyle w:val="Ttulo1"/>
         <w:rPr>
           <w:rStyle w:val="Ttulo2Car"/>
-        </w:rPr>
-        <w:t>FACTIBILIDAD TÉCNICA</w:t>
-      </w:r>
-    </w:p>
-    <w:p>
-      <w:pPr>
-        <w:rPr>
-          <w:lang w:val="es-ES"/>
-        </w:rPr>
-      </w:pPr>
-      <w:r>
-        <w:rPr>
-          <w:lang w:val="es-ES"/>
-        </w:rPr>
-        <w:t xml:space="preserve">Servidor </w:t>
-      </w:r>
-      <w:r>
-        <w:rPr>
-          <w:lang w:val="es-ES"/>
-        </w:rPr>
-        <w:t xml:space="preserve">de base de datos </w:t>
-      </w:r>
-      <w:r>
-        <w:rPr>
-          <w:lang w:val="es-ES"/>
-        </w:rPr>
-        <w:t xml:space="preserve">ubicado en </w:t>
-      </w:r>
-      <w:r>
-        <w:rPr>
-          <w:lang w:val="es-ES"/>
-        </w:rPr>
-        <w:t>AWS donde se guardará todo lo de</w:t>
-      </w:r>
-      <w:r>
-        <w:rPr>
-          <w:lang w:val="es-ES"/>
-        </w:rPr>
-        <w:t>l sitio web</w:t>
-      </w:r>
-      <w:r>
-        <w:rPr>
-          <w:lang w:val="es-ES"/>
-        </w:rPr>
-        <w:t xml:space="preserve"> (Clientes, Colección de libros, Métodos de Pago, </w:t>
-      </w:r>
-      <w:proofErr w:type="spellStart"/>
-      <w:r>
-        <w:rPr>
-          <w:lang w:val="es-ES"/>
-        </w:rPr>
-        <w:t>etc</w:t>
-      </w:r>
-      <w:proofErr w:type="spellEnd"/>
-      <w:r>
-        <w:rPr>
-          <w:lang w:val="es-ES"/>
-        </w:rPr>
-        <w:t xml:space="preserve">) </w:t>
-      </w:r>
-    </w:p>
-    <w:p>
-      <w:pPr>
-        <w:rPr>
-          <w:lang w:val="es-ES"/>
-        </w:rPr>
-      </w:pPr>
-      <w:r>
-        <w:rPr>
-          <w:lang w:val="es-ES"/>
-        </w:rPr>
-        <w:t>Servidor de correo electrónico</w:t>
-      </w:r>
-    </w:p>
-    <w:p>
-      <w:pPr>
-        <w:rPr>
-          <w:lang w:val="es-ES"/>
-        </w:rPr>
-      </w:pPr>
-    </w:p>
-    <w:p>
-      <w:pPr>
-        <w:jc w:val="center"/>
+          <w:lang w:val="es-UY"/>
+        </w:rPr>
+      </w:pPr>
+      <w:r>
         <w:rPr>
           <w:rStyle w:val="Ttulo2Car"/>
-        </w:rPr>
-      </w:pPr>
-      <w:r>
-        <w:rPr>
-          <w:rStyle w:val="Ttulo2Car"/>
-        </w:rPr>
-        <w:t>FACTIBILIDAD OPERATIVA</w:t>
-      </w:r>
-    </w:p>
-    <w:p>
-      <w:pPr>
-        <w:rPr>
-          <w:lang w:val="es-ES"/>
-        </w:rPr>
-      </w:pPr>
-    </w:p>
-    <w:p>
-      <w:pPr>
-        <w:jc w:val="center"/>
-        <w:rPr>
-          <w:rStyle w:val="Ttulo2Car"/>
-        </w:rPr>
-      </w:pPr>
-      <w:r>
-        <w:rPr>
-          <w:rStyle w:val="Ttulo2Car"/>
-        </w:rPr>
-        <w:t>FACTIBILIDAD LEGAL</w:t>
-      </w:r>
-    </w:p>
-    <w:p>
-      <w:pPr>
-        <w:rPr>
-          <w:lang w:val="es-ES"/>
-        </w:rPr>
-      </w:pPr>
-    </w:p>
-    <w:p>
-      <w:pPr>
-        <w:jc w:val="center"/>
-        <w:rPr>
-          <w:lang w:val="es-ES"/>
-        </w:rPr>
-      </w:pPr>
-      <w:r>
-        <w:rPr>
-          <w:rStyle w:val="Ttulo2Car"/>
-        </w:rPr>
-        <w:t>ANÁLISIS</w:t>
-      </w:r>
-      <w:r>
-        <w:rPr>
-          <w:lang w:val="es-ES"/>
-        </w:rPr>
-        <w:t xml:space="preserve"> </w:t>
-      </w:r>
-    </w:p>
-    <w:p>
-      <w:pPr>
-        <w:rPr>
-          <w:lang w:val="es-ES"/>
-        </w:rPr>
-      </w:pPr>
-    </w:p>
-    <w:p>
-      <w:pPr>
-        <w:jc w:val="center"/>
-        <w:rPr>
-          <w:rStyle w:val="Ttulo2Car"/>
-        </w:rPr>
-      </w:pPr>
-      <w:r>
-        <w:rPr>
-          <w:rStyle w:val="Ttulo2Car"/>
+          <w:lang w:val="es-UY"/>
         </w:rPr>
         <w:t>RELEVAMIENTO DE DATOS</w:t>
       </w:r>
@@ -1212,7 +1724,7 @@
         </w:rPr>
         <w:t>(</w:t>
       </w:r>
-      <w:hyperlink r:id="rId6" w:history="1">
+      <w:hyperlink r:id="rId7" w:history="1">
         <w:r>
           <w:rPr>
             <w:rStyle w:val="Hipervnculo"/>
@@ -1223,7 +1735,7 @@
       </w:hyperlink>
       <w:r>
         <w:rPr>
-          <w:lang w:val="es-ES"/>
+          <w:lang w:val="es-UY"/>
         </w:rPr>
         <w:t xml:space="preserve"> </w:t>
       </w:r>
@@ -1300,8 +1812,682 @@
 </w:document>
 </file>
 
+<file path=word/numbering.xml><?xml version="1.0" encoding="utf-8"?>
+<w:numbering xmlns:ve="http://schemas.openxmlformats.org/markup-compatibility/2006" xmlns:o="urn:schemas-microsoft-com:office:office" xmlns:r="http://schemas.openxmlformats.org/officeDocument/2006/relationships" xmlns:m="http://schemas.openxmlformats.org/officeDocument/2006/math" xmlns:v="urn:schemas-microsoft-com:vml" xmlns:wp="http://schemas.openxmlformats.org/drawingml/2006/wordprocessingDrawing" xmlns:w10="urn:schemas-microsoft-com:office:word" xmlns:w="http://schemas.openxmlformats.org/wordprocessingml/2006/main" xmlns:wne="http://schemas.microsoft.com/office/word/2006/wordml">
+  <w:abstractNum w:abstractNumId="0">
+    <w:nsid w:val="0CAB1C02"/>
+    <w:multiLevelType w:val="hybridMultilevel"/>
+    <w:tmpl w:val="50F8AB92"/>
+    <w:lvl w:ilvl="0" w:tplc="380A000F">
+      <w:start w:val="1"/>
+      <w:numFmt w:val="decimal"/>
+      <w:lvlText w:val="%1."/>
+      <w:lvlJc w:val="left"/>
+      <w:pPr>
+        <w:ind w:left="720" w:hanging="360"/>
+      </w:pPr>
+      <w:rPr>
+        <w:rFonts w:hint="default"/>
+      </w:rPr>
+    </w:lvl>
+    <w:lvl w:ilvl="1" w:tplc="380A0003" w:tentative="1">
+      <w:start w:val="1"/>
+      <w:numFmt w:val="bullet"/>
+      <w:lvlText w:val="o"/>
+      <w:lvlJc w:val="left"/>
+      <w:pPr>
+        <w:ind w:left="1440" w:hanging="360"/>
+      </w:pPr>
+      <w:rPr>
+        <w:rFonts w:ascii="Courier New" w:hAnsi="Courier New" w:cs="Courier New" w:hint="default"/>
+      </w:rPr>
+    </w:lvl>
+    <w:lvl w:ilvl="2" w:tplc="380A0005" w:tentative="1">
+      <w:start w:val="1"/>
+      <w:numFmt w:val="bullet"/>
+      <w:lvlText w:val=""/>
+      <w:lvlJc w:val="left"/>
+      <w:pPr>
+        <w:ind w:left="2160" w:hanging="360"/>
+      </w:pPr>
+      <w:rPr>
+        <w:rFonts w:ascii="Wingdings" w:hAnsi="Wingdings" w:hint="default"/>
+      </w:rPr>
+    </w:lvl>
+    <w:lvl w:ilvl="3" w:tplc="380A0001" w:tentative="1">
+      <w:start w:val="1"/>
+      <w:numFmt w:val="bullet"/>
+      <w:lvlText w:val=""/>
+      <w:lvlJc w:val="left"/>
+      <w:pPr>
+        <w:ind w:left="2880" w:hanging="360"/>
+      </w:pPr>
+      <w:rPr>
+        <w:rFonts w:ascii="Symbol" w:hAnsi="Symbol" w:hint="default"/>
+      </w:rPr>
+    </w:lvl>
+    <w:lvl w:ilvl="4" w:tplc="380A0003" w:tentative="1">
+      <w:start w:val="1"/>
+      <w:numFmt w:val="bullet"/>
+      <w:lvlText w:val="o"/>
+      <w:lvlJc w:val="left"/>
+      <w:pPr>
+        <w:ind w:left="3600" w:hanging="360"/>
+      </w:pPr>
+      <w:rPr>
+        <w:rFonts w:ascii="Courier New" w:hAnsi="Courier New" w:cs="Courier New" w:hint="default"/>
+      </w:rPr>
+    </w:lvl>
+    <w:lvl w:ilvl="5" w:tplc="380A0005" w:tentative="1">
+      <w:start w:val="1"/>
+      <w:numFmt w:val="bullet"/>
+      <w:lvlText w:val=""/>
+      <w:lvlJc w:val="left"/>
+      <w:pPr>
+        <w:ind w:left="4320" w:hanging="360"/>
+      </w:pPr>
+      <w:rPr>
+        <w:rFonts w:ascii="Wingdings" w:hAnsi="Wingdings" w:hint="default"/>
+      </w:rPr>
+    </w:lvl>
+    <w:lvl w:ilvl="6" w:tplc="380A0001" w:tentative="1">
+      <w:start w:val="1"/>
+      <w:numFmt w:val="bullet"/>
+      <w:lvlText w:val=""/>
+      <w:lvlJc w:val="left"/>
+      <w:pPr>
+        <w:ind w:left="5040" w:hanging="360"/>
+      </w:pPr>
+      <w:rPr>
+        <w:rFonts w:ascii="Symbol" w:hAnsi="Symbol" w:hint="default"/>
+      </w:rPr>
+    </w:lvl>
+    <w:lvl w:ilvl="7" w:tplc="380A0003" w:tentative="1">
+      <w:start w:val="1"/>
+      <w:numFmt w:val="bullet"/>
+      <w:lvlText w:val="o"/>
+      <w:lvlJc w:val="left"/>
+      <w:pPr>
+        <w:ind w:left="5760" w:hanging="360"/>
+      </w:pPr>
+      <w:rPr>
+        <w:rFonts w:ascii="Courier New" w:hAnsi="Courier New" w:cs="Courier New" w:hint="default"/>
+      </w:rPr>
+    </w:lvl>
+    <w:lvl w:ilvl="8" w:tplc="380A0005" w:tentative="1">
+      <w:start w:val="1"/>
+      <w:numFmt w:val="bullet"/>
+      <w:lvlText w:val=""/>
+      <w:lvlJc w:val="left"/>
+      <w:pPr>
+        <w:ind w:left="6480" w:hanging="360"/>
+      </w:pPr>
+      <w:rPr>
+        <w:rFonts w:ascii="Wingdings" w:hAnsi="Wingdings" w:hint="default"/>
+      </w:rPr>
+    </w:lvl>
+  </w:abstractNum>
+  <w:abstractNum w:abstractNumId="1">
+    <w:nsid w:val="1E41689C"/>
+    <w:multiLevelType w:val="hybridMultilevel"/>
+    <w:tmpl w:val="93C80B12"/>
+    <w:lvl w:ilvl="0" w:tplc="380A0001">
+      <w:start w:val="1"/>
+      <w:numFmt w:val="bullet"/>
+      <w:lvlText w:val=""/>
+      <w:lvlJc w:val="left"/>
+      <w:pPr>
+        <w:ind w:left="720" w:hanging="360"/>
+      </w:pPr>
+      <w:rPr>
+        <w:rFonts w:ascii="Symbol" w:hAnsi="Symbol" w:hint="default"/>
+      </w:rPr>
+    </w:lvl>
+    <w:lvl w:ilvl="1" w:tplc="380A0003" w:tentative="1">
+      <w:start w:val="1"/>
+      <w:numFmt w:val="bullet"/>
+      <w:lvlText w:val="o"/>
+      <w:lvlJc w:val="left"/>
+      <w:pPr>
+        <w:ind w:left="1440" w:hanging="360"/>
+      </w:pPr>
+      <w:rPr>
+        <w:rFonts w:ascii="Courier New" w:hAnsi="Courier New" w:cs="Courier New" w:hint="default"/>
+      </w:rPr>
+    </w:lvl>
+    <w:lvl w:ilvl="2" w:tplc="380A0005" w:tentative="1">
+      <w:start w:val="1"/>
+      <w:numFmt w:val="bullet"/>
+      <w:lvlText w:val=""/>
+      <w:lvlJc w:val="left"/>
+      <w:pPr>
+        <w:ind w:left="2160" w:hanging="360"/>
+      </w:pPr>
+      <w:rPr>
+        <w:rFonts w:ascii="Wingdings" w:hAnsi="Wingdings" w:hint="default"/>
+      </w:rPr>
+    </w:lvl>
+    <w:lvl w:ilvl="3" w:tplc="380A0001" w:tentative="1">
+      <w:start w:val="1"/>
+      <w:numFmt w:val="bullet"/>
+      <w:lvlText w:val=""/>
+      <w:lvlJc w:val="left"/>
+      <w:pPr>
+        <w:ind w:left="2880" w:hanging="360"/>
+      </w:pPr>
+      <w:rPr>
+        <w:rFonts w:ascii="Symbol" w:hAnsi="Symbol" w:hint="default"/>
+      </w:rPr>
+    </w:lvl>
+    <w:lvl w:ilvl="4" w:tplc="380A0003" w:tentative="1">
+      <w:start w:val="1"/>
+      <w:numFmt w:val="bullet"/>
+      <w:lvlText w:val="o"/>
+      <w:lvlJc w:val="left"/>
+      <w:pPr>
+        <w:ind w:left="3600" w:hanging="360"/>
+      </w:pPr>
+      <w:rPr>
+        <w:rFonts w:ascii="Courier New" w:hAnsi="Courier New" w:cs="Courier New" w:hint="default"/>
+      </w:rPr>
+    </w:lvl>
+    <w:lvl w:ilvl="5" w:tplc="380A0005" w:tentative="1">
+      <w:start w:val="1"/>
+      <w:numFmt w:val="bullet"/>
+      <w:lvlText w:val=""/>
+      <w:lvlJc w:val="left"/>
+      <w:pPr>
+        <w:ind w:left="4320" w:hanging="360"/>
+      </w:pPr>
+      <w:rPr>
+        <w:rFonts w:ascii="Wingdings" w:hAnsi="Wingdings" w:hint="default"/>
+      </w:rPr>
+    </w:lvl>
+    <w:lvl w:ilvl="6" w:tplc="380A0001" w:tentative="1">
+      <w:start w:val="1"/>
+      <w:numFmt w:val="bullet"/>
+      <w:lvlText w:val=""/>
+      <w:lvlJc w:val="left"/>
+      <w:pPr>
+        <w:ind w:left="5040" w:hanging="360"/>
+      </w:pPr>
+      <w:rPr>
+        <w:rFonts w:ascii="Symbol" w:hAnsi="Symbol" w:hint="default"/>
+      </w:rPr>
+    </w:lvl>
+    <w:lvl w:ilvl="7" w:tplc="380A0003" w:tentative="1">
+      <w:start w:val="1"/>
+      <w:numFmt w:val="bullet"/>
+      <w:lvlText w:val="o"/>
+      <w:lvlJc w:val="left"/>
+      <w:pPr>
+        <w:ind w:left="5760" w:hanging="360"/>
+      </w:pPr>
+      <w:rPr>
+        <w:rFonts w:ascii="Courier New" w:hAnsi="Courier New" w:cs="Courier New" w:hint="default"/>
+      </w:rPr>
+    </w:lvl>
+    <w:lvl w:ilvl="8" w:tplc="380A0005" w:tentative="1">
+      <w:start w:val="1"/>
+      <w:numFmt w:val="bullet"/>
+      <w:lvlText w:val=""/>
+      <w:lvlJc w:val="left"/>
+      <w:pPr>
+        <w:ind w:left="6480" w:hanging="360"/>
+      </w:pPr>
+      <w:rPr>
+        <w:rFonts w:ascii="Wingdings" w:hAnsi="Wingdings" w:hint="default"/>
+      </w:rPr>
+    </w:lvl>
+  </w:abstractNum>
+  <w:abstractNum w:abstractNumId="2">
+    <w:nsid w:val="26170218"/>
+    <w:multiLevelType w:val="hybridMultilevel"/>
+    <w:tmpl w:val="125A462C"/>
+    <w:lvl w:ilvl="0" w:tplc="380A0001">
+      <w:start w:val="1"/>
+      <w:numFmt w:val="bullet"/>
+      <w:lvlText w:val=""/>
+      <w:lvlJc w:val="left"/>
+      <w:pPr>
+        <w:ind w:left="720" w:hanging="360"/>
+      </w:pPr>
+      <w:rPr>
+        <w:rFonts w:ascii="Symbol" w:hAnsi="Symbol" w:hint="default"/>
+      </w:rPr>
+    </w:lvl>
+    <w:lvl w:ilvl="1" w:tplc="380A0003" w:tentative="1">
+      <w:start w:val="1"/>
+      <w:numFmt w:val="bullet"/>
+      <w:lvlText w:val="o"/>
+      <w:lvlJc w:val="left"/>
+      <w:pPr>
+        <w:ind w:left="1440" w:hanging="360"/>
+      </w:pPr>
+      <w:rPr>
+        <w:rFonts w:ascii="Courier New" w:hAnsi="Courier New" w:cs="Courier New" w:hint="default"/>
+      </w:rPr>
+    </w:lvl>
+    <w:lvl w:ilvl="2" w:tplc="380A0005" w:tentative="1">
+      <w:start w:val="1"/>
+      <w:numFmt w:val="bullet"/>
+      <w:lvlText w:val=""/>
+      <w:lvlJc w:val="left"/>
+      <w:pPr>
+        <w:ind w:left="2160" w:hanging="360"/>
+      </w:pPr>
+      <w:rPr>
+        <w:rFonts w:ascii="Wingdings" w:hAnsi="Wingdings" w:hint="default"/>
+      </w:rPr>
+    </w:lvl>
+    <w:lvl w:ilvl="3" w:tplc="380A0001" w:tentative="1">
+      <w:start w:val="1"/>
+      <w:numFmt w:val="bullet"/>
+      <w:lvlText w:val=""/>
+      <w:lvlJc w:val="left"/>
+      <w:pPr>
+        <w:ind w:left="2880" w:hanging="360"/>
+      </w:pPr>
+      <w:rPr>
+        <w:rFonts w:ascii="Symbol" w:hAnsi="Symbol" w:hint="default"/>
+      </w:rPr>
+    </w:lvl>
+    <w:lvl w:ilvl="4" w:tplc="380A0003" w:tentative="1">
+      <w:start w:val="1"/>
+      <w:numFmt w:val="bullet"/>
+      <w:lvlText w:val="o"/>
+      <w:lvlJc w:val="left"/>
+      <w:pPr>
+        <w:ind w:left="3600" w:hanging="360"/>
+      </w:pPr>
+      <w:rPr>
+        <w:rFonts w:ascii="Courier New" w:hAnsi="Courier New" w:cs="Courier New" w:hint="default"/>
+      </w:rPr>
+    </w:lvl>
+    <w:lvl w:ilvl="5" w:tplc="380A0005" w:tentative="1">
+      <w:start w:val="1"/>
+      <w:numFmt w:val="bullet"/>
+      <w:lvlText w:val=""/>
+      <w:lvlJc w:val="left"/>
+      <w:pPr>
+        <w:ind w:left="4320" w:hanging="360"/>
+      </w:pPr>
+      <w:rPr>
+        <w:rFonts w:ascii="Wingdings" w:hAnsi="Wingdings" w:hint="default"/>
+      </w:rPr>
+    </w:lvl>
+    <w:lvl w:ilvl="6" w:tplc="380A0001" w:tentative="1">
+      <w:start w:val="1"/>
+      <w:numFmt w:val="bullet"/>
+      <w:lvlText w:val=""/>
+      <w:lvlJc w:val="left"/>
+      <w:pPr>
+        <w:ind w:left="5040" w:hanging="360"/>
+      </w:pPr>
+      <w:rPr>
+        <w:rFonts w:ascii="Symbol" w:hAnsi="Symbol" w:hint="default"/>
+      </w:rPr>
+    </w:lvl>
+    <w:lvl w:ilvl="7" w:tplc="380A0003" w:tentative="1">
+      <w:start w:val="1"/>
+      <w:numFmt w:val="bullet"/>
+      <w:lvlText w:val="o"/>
+      <w:lvlJc w:val="left"/>
+      <w:pPr>
+        <w:ind w:left="5760" w:hanging="360"/>
+      </w:pPr>
+      <w:rPr>
+        <w:rFonts w:ascii="Courier New" w:hAnsi="Courier New" w:cs="Courier New" w:hint="default"/>
+      </w:rPr>
+    </w:lvl>
+    <w:lvl w:ilvl="8" w:tplc="380A0005" w:tentative="1">
+      <w:start w:val="1"/>
+      <w:numFmt w:val="bullet"/>
+      <w:lvlText w:val=""/>
+      <w:lvlJc w:val="left"/>
+      <w:pPr>
+        <w:ind w:left="6480" w:hanging="360"/>
+      </w:pPr>
+      <w:rPr>
+        <w:rFonts w:ascii="Wingdings" w:hAnsi="Wingdings" w:hint="default"/>
+      </w:rPr>
+    </w:lvl>
+  </w:abstractNum>
+  <w:abstractNum w:abstractNumId="3">
+    <w:nsid w:val="510B52DC"/>
+    <w:multiLevelType w:val="hybridMultilevel"/>
+    <w:tmpl w:val="308860E6"/>
+    <w:lvl w:ilvl="0" w:tplc="380A000F">
+      <w:start w:val="1"/>
+      <w:numFmt w:val="decimal"/>
+      <w:lvlText w:val="%1."/>
+      <w:lvlJc w:val="left"/>
+      <w:pPr>
+        <w:ind w:left="720" w:hanging="360"/>
+      </w:pPr>
+    </w:lvl>
+    <w:lvl w:ilvl="1" w:tplc="380A0019" w:tentative="1">
+      <w:start w:val="1"/>
+      <w:numFmt w:val="lowerLetter"/>
+      <w:lvlText w:val="%2."/>
+      <w:lvlJc w:val="left"/>
+      <w:pPr>
+        <w:ind w:left="1440" w:hanging="360"/>
+      </w:pPr>
+    </w:lvl>
+    <w:lvl w:ilvl="2" w:tplc="380A001B" w:tentative="1">
+      <w:start w:val="1"/>
+      <w:numFmt w:val="lowerRoman"/>
+      <w:lvlText w:val="%3."/>
+      <w:lvlJc w:val="right"/>
+      <w:pPr>
+        <w:ind w:left="2160" w:hanging="180"/>
+      </w:pPr>
+    </w:lvl>
+    <w:lvl w:ilvl="3" w:tplc="380A000F" w:tentative="1">
+      <w:start w:val="1"/>
+      <w:numFmt w:val="decimal"/>
+      <w:lvlText w:val="%4."/>
+      <w:lvlJc w:val="left"/>
+      <w:pPr>
+        <w:ind w:left="2880" w:hanging="360"/>
+      </w:pPr>
+    </w:lvl>
+    <w:lvl w:ilvl="4" w:tplc="380A0019" w:tentative="1">
+      <w:start w:val="1"/>
+      <w:numFmt w:val="lowerLetter"/>
+      <w:lvlText w:val="%5."/>
+      <w:lvlJc w:val="left"/>
+      <w:pPr>
+        <w:ind w:left="3600" w:hanging="360"/>
+      </w:pPr>
+    </w:lvl>
+    <w:lvl w:ilvl="5" w:tplc="380A001B" w:tentative="1">
+      <w:start w:val="1"/>
+      <w:numFmt w:val="lowerRoman"/>
+      <w:lvlText w:val="%6."/>
+      <w:lvlJc w:val="right"/>
+      <w:pPr>
+        <w:ind w:left="4320" w:hanging="180"/>
+      </w:pPr>
+    </w:lvl>
+    <w:lvl w:ilvl="6" w:tplc="380A000F" w:tentative="1">
+      <w:start w:val="1"/>
+      <w:numFmt w:val="decimal"/>
+      <w:lvlText w:val="%7."/>
+      <w:lvlJc w:val="left"/>
+      <w:pPr>
+        <w:ind w:left="5040" w:hanging="360"/>
+      </w:pPr>
+    </w:lvl>
+    <w:lvl w:ilvl="7" w:tplc="380A0019" w:tentative="1">
+      <w:start w:val="1"/>
+      <w:numFmt w:val="lowerLetter"/>
+      <w:lvlText w:val="%8."/>
+      <w:lvlJc w:val="left"/>
+      <w:pPr>
+        <w:ind w:left="5760" w:hanging="360"/>
+      </w:pPr>
+    </w:lvl>
+    <w:lvl w:ilvl="8" w:tplc="380A001B" w:tentative="1">
+      <w:start w:val="1"/>
+      <w:numFmt w:val="lowerRoman"/>
+      <w:lvlText w:val="%9."/>
+      <w:lvlJc w:val="right"/>
+      <w:pPr>
+        <w:ind w:left="6480" w:hanging="180"/>
+      </w:pPr>
+    </w:lvl>
+  </w:abstractNum>
+  <w:abstractNum w:abstractNumId="4">
+    <w:nsid w:val="6A0045B8"/>
+    <w:multiLevelType w:val="hybridMultilevel"/>
+    <w:tmpl w:val="D7F44B04"/>
+    <w:lvl w:ilvl="0" w:tplc="380A0001">
+      <w:start w:val="1"/>
+      <w:numFmt w:val="bullet"/>
+      <w:lvlText w:val=""/>
+      <w:lvlJc w:val="left"/>
+      <w:pPr>
+        <w:ind w:left="720" w:hanging="360"/>
+      </w:pPr>
+      <w:rPr>
+        <w:rFonts w:ascii="Symbol" w:hAnsi="Symbol" w:hint="default"/>
+      </w:rPr>
+    </w:lvl>
+    <w:lvl w:ilvl="1" w:tplc="380A0003" w:tentative="1">
+      <w:start w:val="1"/>
+      <w:numFmt w:val="bullet"/>
+      <w:lvlText w:val="o"/>
+      <w:lvlJc w:val="left"/>
+      <w:pPr>
+        <w:ind w:left="1440" w:hanging="360"/>
+      </w:pPr>
+      <w:rPr>
+        <w:rFonts w:ascii="Courier New" w:hAnsi="Courier New" w:cs="Courier New" w:hint="default"/>
+      </w:rPr>
+    </w:lvl>
+    <w:lvl w:ilvl="2" w:tplc="380A0005" w:tentative="1">
+      <w:start w:val="1"/>
+      <w:numFmt w:val="bullet"/>
+      <w:lvlText w:val=""/>
+      <w:lvlJc w:val="left"/>
+      <w:pPr>
+        <w:ind w:left="2160" w:hanging="360"/>
+      </w:pPr>
+      <w:rPr>
+        <w:rFonts w:ascii="Wingdings" w:hAnsi="Wingdings" w:hint="default"/>
+      </w:rPr>
+    </w:lvl>
+    <w:lvl w:ilvl="3" w:tplc="380A0001" w:tentative="1">
+      <w:start w:val="1"/>
+      <w:numFmt w:val="bullet"/>
+      <w:lvlText w:val=""/>
+      <w:lvlJc w:val="left"/>
+      <w:pPr>
+        <w:ind w:left="2880" w:hanging="360"/>
+      </w:pPr>
+      <w:rPr>
+        <w:rFonts w:ascii="Symbol" w:hAnsi="Symbol" w:hint="default"/>
+      </w:rPr>
+    </w:lvl>
+    <w:lvl w:ilvl="4" w:tplc="380A0003" w:tentative="1">
+      <w:start w:val="1"/>
+      <w:numFmt w:val="bullet"/>
+      <w:lvlText w:val="o"/>
+      <w:lvlJc w:val="left"/>
+      <w:pPr>
+        <w:ind w:left="3600" w:hanging="360"/>
+      </w:pPr>
+      <w:rPr>
+        <w:rFonts w:ascii="Courier New" w:hAnsi="Courier New" w:cs="Courier New" w:hint="default"/>
+      </w:rPr>
+    </w:lvl>
+    <w:lvl w:ilvl="5" w:tplc="380A0005" w:tentative="1">
+      <w:start w:val="1"/>
+      <w:numFmt w:val="bullet"/>
+      <w:lvlText w:val=""/>
+      <w:lvlJc w:val="left"/>
+      <w:pPr>
+        <w:ind w:left="4320" w:hanging="360"/>
+      </w:pPr>
+      <w:rPr>
+        <w:rFonts w:ascii="Wingdings" w:hAnsi="Wingdings" w:hint="default"/>
+      </w:rPr>
+    </w:lvl>
+    <w:lvl w:ilvl="6" w:tplc="380A0001" w:tentative="1">
+      <w:start w:val="1"/>
+      <w:numFmt w:val="bullet"/>
+      <w:lvlText w:val=""/>
+      <w:lvlJc w:val="left"/>
+      <w:pPr>
+        <w:ind w:left="5040" w:hanging="360"/>
+      </w:pPr>
+      <w:rPr>
+        <w:rFonts w:ascii="Symbol" w:hAnsi="Symbol" w:hint="default"/>
+      </w:rPr>
+    </w:lvl>
+    <w:lvl w:ilvl="7" w:tplc="380A0003" w:tentative="1">
+      <w:start w:val="1"/>
+      <w:numFmt w:val="bullet"/>
+      <w:lvlText w:val="o"/>
+      <w:lvlJc w:val="left"/>
+      <w:pPr>
+        <w:ind w:left="5760" w:hanging="360"/>
+      </w:pPr>
+      <w:rPr>
+        <w:rFonts w:ascii="Courier New" w:hAnsi="Courier New" w:cs="Courier New" w:hint="default"/>
+      </w:rPr>
+    </w:lvl>
+    <w:lvl w:ilvl="8" w:tplc="380A0005" w:tentative="1">
+      <w:start w:val="1"/>
+      <w:numFmt w:val="bullet"/>
+      <w:lvlText w:val=""/>
+      <w:lvlJc w:val="left"/>
+      <w:pPr>
+        <w:ind w:left="6480" w:hanging="360"/>
+      </w:pPr>
+      <w:rPr>
+        <w:rFonts w:ascii="Wingdings" w:hAnsi="Wingdings" w:hint="default"/>
+      </w:rPr>
+    </w:lvl>
+  </w:abstractNum>
+  <w:abstractNum w:abstractNumId="5">
+    <w:nsid w:val="76586849"/>
+    <w:multiLevelType w:val="hybridMultilevel"/>
+    <w:tmpl w:val="2674A200"/>
+    <w:lvl w:ilvl="0" w:tplc="380A0001">
+      <w:start w:val="1"/>
+      <w:numFmt w:val="bullet"/>
+      <w:lvlText w:val=""/>
+      <w:lvlJc w:val="left"/>
+      <w:pPr>
+        <w:ind w:left="720" w:hanging="360"/>
+      </w:pPr>
+      <w:rPr>
+        <w:rFonts w:ascii="Symbol" w:hAnsi="Symbol" w:hint="default"/>
+      </w:rPr>
+    </w:lvl>
+    <w:lvl w:ilvl="1" w:tplc="380A0003" w:tentative="1">
+      <w:start w:val="1"/>
+      <w:numFmt w:val="bullet"/>
+      <w:lvlText w:val="o"/>
+      <w:lvlJc w:val="left"/>
+      <w:pPr>
+        <w:ind w:left="1440" w:hanging="360"/>
+      </w:pPr>
+      <w:rPr>
+        <w:rFonts w:ascii="Courier New" w:hAnsi="Courier New" w:cs="Courier New" w:hint="default"/>
+      </w:rPr>
+    </w:lvl>
+    <w:lvl w:ilvl="2" w:tplc="380A0005" w:tentative="1">
+      <w:start w:val="1"/>
+      <w:numFmt w:val="bullet"/>
+      <w:lvlText w:val=""/>
+      <w:lvlJc w:val="left"/>
+      <w:pPr>
+        <w:ind w:left="2160" w:hanging="360"/>
+      </w:pPr>
+      <w:rPr>
+        <w:rFonts w:ascii="Wingdings" w:hAnsi="Wingdings" w:hint="default"/>
+      </w:rPr>
+    </w:lvl>
+    <w:lvl w:ilvl="3" w:tplc="380A0001" w:tentative="1">
+      <w:start w:val="1"/>
+      <w:numFmt w:val="bullet"/>
+      <w:lvlText w:val=""/>
+      <w:lvlJc w:val="left"/>
+      <w:pPr>
+        <w:ind w:left="2880" w:hanging="360"/>
+      </w:pPr>
+      <w:rPr>
+        <w:rFonts w:ascii="Symbol" w:hAnsi="Symbol" w:hint="default"/>
+      </w:rPr>
+    </w:lvl>
+    <w:lvl w:ilvl="4" w:tplc="380A0003" w:tentative="1">
+      <w:start w:val="1"/>
+      <w:numFmt w:val="bullet"/>
+      <w:lvlText w:val="o"/>
+      <w:lvlJc w:val="left"/>
+      <w:pPr>
+        <w:ind w:left="3600" w:hanging="360"/>
+      </w:pPr>
+      <w:rPr>
+        <w:rFonts w:ascii="Courier New" w:hAnsi="Courier New" w:cs="Courier New" w:hint="default"/>
+      </w:rPr>
+    </w:lvl>
+    <w:lvl w:ilvl="5" w:tplc="380A0005" w:tentative="1">
+      <w:start w:val="1"/>
+      <w:numFmt w:val="bullet"/>
+      <w:lvlText w:val=""/>
+      <w:lvlJc w:val="left"/>
+      <w:pPr>
+        <w:ind w:left="4320" w:hanging="360"/>
+      </w:pPr>
+      <w:rPr>
+        <w:rFonts w:ascii="Wingdings" w:hAnsi="Wingdings" w:hint="default"/>
+      </w:rPr>
+    </w:lvl>
+    <w:lvl w:ilvl="6" w:tplc="380A0001" w:tentative="1">
+      <w:start w:val="1"/>
+      <w:numFmt w:val="bullet"/>
+      <w:lvlText w:val=""/>
+      <w:lvlJc w:val="left"/>
+      <w:pPr>
+        <w:ind w:left="5040" w:hanging="360"/>
+      </w:pPr>
+      <w:rPr>
+        <w:rFonts w:ascii="Symbol" w:hAnsi="Symbol" w:hint="default"/>
+      </w:rPr>
+    </w:lvl>
+    <w:lvl w:ilvl="7" w:tplc="380A0003" w:tentative="1">
+      <w:start w:val="1"/>
+      <w:numFmt w:val="bullet"/>
+      <w:lvlText w:val="o"/>
+      <w:lvlJc w:val="left"/>
+      <w:pPr>
+        <w:ind w:left="5760" w:hanging="360"/>
+      </w:pPr>
+      <w:rPr>
+        <w:rFonts w:ascii="Courier New" w:hAnsi="Courier New" w:cs="Courier New" w:hint="default"/>
+      </w:rPr>
+    </w:lvl>
+    <w:lvl w:ilvl="8" w:tplc="380A0005" w:tentative="1">
+      <w:start w:val="1"/>
+      <w:numFmt w:val="bullet"/>
+      <w:lvlText w:val=""/>
+      <w:lvlJc w:val="left"/>
+      <w:pPr>
+        <w:ind w:left="6480" w:hanging="360"/>
+      </w:pPr>
+      <w:rPr>
+        <w:rFonts w:ascii="Wingdings" w:hAnsi="Wingdings" w:hint="default"/>
+      </w:rPr>
+    </w:lvl>
+  </w:abstractNum>
+  <w:num w:numId="1">
+    <w:abstractNumId w:val="2"/>
+  </w:num>
+  <w:num w:numId="2">
+    <w:abstractNumId w:val="3"/>
+  </w:num>
+  <w:num w:numId="3">
+    <w:abstractNumId w:val="5"/>
+  </w:num>
+  <w:num w:numId="4">
+    <w:abstractNumId w:val="1"/>
+  </w:num>
+  <w:num w:numId="5">
+    <w:abstractNumId w:val="0"/>
+  </w:num>
+  <w:num w:numId="6">
+    <w:abstractNumId w:val="4"/>
+  </w:num>
+</w:numbering>
+</file>
+
 <file path=word/styles.xml><?xml version="1.0" encoding="utf-8"?>
-<w:styles xmlns:mc="http://schemas.openxmlformats.org/markup-compatibility/2006" xmlns:r="http://schemas.openxmlformats.org/officeDocument/2006/relationships" xmlns:w="http://schemas.openxmlformats.org/wordprocessingml/2006/main" xmlns:w14="http://schemas.microsoft.com/office/word/2010/wordml" xmlns:w15="http://schemas.microsoft.com/office/word/2012/wordml" xmlns:w16cex="http://schemas.microsoft.com/office/word/2018/wordml/cex" xmlns:w16cid="http://schemas.microsoft.com/office/word/2016/wordml/cid" xmlns:w16="http://schemas.microsoft.com/office/word/2018/wordml" xmlns:w16se="http://schemas.microsoft.com/office/word/2015/wordml/symex" mc:Ignorable="w14 w15 w16se w16cid w16 w16cex">
+<w:styles xmlns:r="http://schemas.openxmlformats.org/officeDocument/2006/relationships" xmlns:w="http://schemas.openxmlformats.org/wordprocessingml/2006/main">
   <w:docDefaults>
     <w:rPrDefault>
       <w:rPr>
@@ -1317,380 +2503,147 @@
       </w:pPr>
     </w:pPrDefault>
   </w:docDefaults>
-  <w:latentStyles w:defLockedState="0" w:defUIPriority="99" w:defSemiHidden="0" w:defUnhideWhenUsed="0" w:defQFormat="0" w:count="376">
-    <w:lsdException w:name="Normal" w:uiPriority="0" w:qFormat="1"/>
-    <w:lsdException w:name="heading 1" w:uiPriority="9" w:qFormat="1"/>
-    <w:lsdException w:name="heading 2" w:semiHidden="1" w:uiPriority="9" w:unhideWhenUsed="1" w:qFormat="1"/>
-    <w:lsdException w:name="heading 3" w:semiHidden="1" w:uiPriority="9" w:unhideWhenUsed="1" w:qFormat="1"/>
-    <w:lsdException w:name="heading 4" w:semiHidden="1" w:uiPriority="9" w:unhideWhenUsed="1" w:qFormat="1"/>
-    <w:lsdException w:name="heading 5" w:semiHidden="1" w:uiPriority="9" w:unhideWhenUsed="1" w:qFormat="1"/>
-    <w:lsdException w:name="heading 6" w:semiHidden="1" w:uiPriority="9" w:unhideWhenUsed="1" w:qFormat="1"/>
-    <w:lsdException w:name="heading 7" w:semiHidden="1" w:uiPriority="9" w:unhideWhenUsed="1" w:qFormat="1"/>
-    <w:lsdException w:name="heading 8" w:semiHidden="1" w:uiPriority="9" w:unhideWhenUsed="1" w:qFormat="1"/>
-    <w:lsdException w:name="heading 9" w:semiHidden="1" w:uiPriority="9" w:unhideWhenUsed="1" w:qFormat="1"/>
-    <w:lsdException w:name="index 1" w:semiHidden="1" w:unhideWhenUsed="1"/>
-    <w:lsdException w:name="index 2" w:semiHidden="1" w:unhideWhenUsed="1"/>
-    <w:lsdException w:name="index 3" w:semiHidden="1" w:unhideWhenUsed="1"/>
-    <w:lsdException w:name="index 4" w:semiHidden="1" w:unhideWhenUsed="1"/>
-    <w:lsdException w:name="index 5" w:semiHidden="1" w:unhideWhenUsed="1"/>
-    <w:lsdException w:name="index 6" w:semiHidden="1" w:unhideWhenUsed="1"/>
-    <w:lsdException w:name="index 7" w:semiHidden="1" w:unhideWhenUsed="1"/>
-    <w:lsdException w:name="index 8" w:semiHidden="1" w:unhideWhenUsed="1"/>
-    <w:lsdException w:name="index 9" w:semiHidden="1" w:unhideWhenUsed="1"/>
-    <w:lsdException w:name="toc 1" w:semiHidden="1" w:uiPriority="39" w:unhideWhenUsed="1"/>
-    <w:lsdException w:name="toc 2" w:semiHidden="1" w:uiPriority="39" w:unhideWhenUsed="1"/>
-    <w:lsdException w:name="toc 3" w:semiHidden="1" w:uiPriority="39" w:unhideWhenUsed="1"/>
-    <w:lsdException w:name="toc 4" w:semiHidden="1" w:uiPriority="39" w:unhideWhenUsed="1"/>
-    <w:lsdException w:name="toc 5" w:semiHidden="1" w:uiPriority="39" w:unhideWhenUsed="1"/>
-    <w:lsdException w:name="toc 6" w:semiHidden="1" w:uiPriority="39" w:unhideWhenUsed="1"/>
-    <w:lsdException w:name="toc 7" w:semiHidden="1" w:uiPriority="39" w:unhideWhenUsed="1"/>
-    <w:lsdException w:name="toc 8" w:semiHidden="1" w:uiPriority="39" w:unhideWhenUsed="1"/>
-    <w:lsdException w:name="toc 9" w:semiHidden="1" w:uiPriority="39" w:unhideWhenUsed="1"/>
-    <w:lsdException w:name="Normal Indent" w:semiHidden="1" w:unhideWhenUsed="1"/>
-    <w:lsdException w:name="footnote text" w:semiHidden="1" w:unhideWhenUsed="1"/>
-    <w:lsdException w:name="annotation text" w:semiHidden="1" w:unhideWhenUsed="1"/>
-    <w:lsdException w:name="header" w:semiHidden="1" w:unhideWhenUsed="1"/>
-    <w:lsdException w:name="footer" w:semiHidden="1" w:unhideWhenUsed="1"/>
-    <w:lsdException w:name="index heading" w:semiHidden="1" w:unhideWhenUsed="1"/>
-    <w:lsdException w:name="caption" w:semiHidden="1" w:uiPriority="35" w:unhideWhenUsed="1" w:qFormat="1"/>
-    <w:lsdException w:name="table of figures" w:semiHidden="1" w:unhideWhenUsed="1"/>
-    <w:lsdException w:name="envelope address" w:semiHidden="1" w:unhideWhenUsed="1"/>
-    <w:lsdException w:name="envelope return" w:semiHidden="1" w:unhideWhenUsed="1"/>
-    <w:lsdException w:name="footnote reference" w:semiHidden="1" w:unhideWhenUsed="1"/>
-    <w:lsdException w:name="annotation reference" w:semiHidden="1" w:unhideWhenUsed="1"/>
-    <w:lsdException w:name="line number" w:semiHidden="1" w:unhideWhenUsed="1"/>
-    <w:lsdException w:name="page number" w:semiHidden="1" w:unhideWhenUsed="1"/>
-    <w:lsdException w:name="endnote reference" w:semiHidden="1" w:unhideWhenUsed="1"/>
-    <w:lsdException w:name="endnote text" w:semiHidden="1" w:unhideWhenUsed="1"/>
-    <w:lsdException w:name="table of authorities" w:semiHidden="1" w:unhideWhenUsed="1"/>
-    <w:lsdException w:name="macro" w:semiHidden="1" w:unhideWhenUsed="1"/>
-    <w:lsdException w:name="toa heading" w:semiHidden="1" w:unhideWhenUsed="1"/>
-    <w:lsdException w:name="List" w:semiHidden="1" w:unhideWhenUsed="1"/>
-    <w:lsdException w:name="List Bullet" w:semiHidden="1" w:unhideWhenUsed="1"/>
-    <w:lsdException w:name="List Number" w:semiHidden="1" w:unhideWhenUsed="1"/>
-    <w:lsdException w:name="List 2" w:semiHidden="1" w:unhideWhenUsed="1"/>
-    <w:lsdException w:name="List 3" w:semiHidden="1" w:unhideWhenUsed="1"/>
-    <w:lsdException w:name="List 4" w:semiHidden="1" w:unhideWhenUsed="1"/>
-    <w:lsdException w:name="List 5" w:semiHidden="1" w:unhideWhenUsed="1"/>
-    <w:lsdException w:name="List Bullet 2" w:semiHidden="1" w:unhideWhenUsed="1"/>
-    <w:lsdException w:name="List Bullet 3" w:semiHidden="1" w:unhideWhenUsed="1"/>
-    <w:lsdException w:name="List Bullet 4" w:semiHidden="1" w:unhideWhenUsed="1"/>
-    <w:lsdException w:name="List Bullet 5" w:semiHidden="1" w:unhideWhenUsed="1"/>
-    <w:lsdException w:name="List Number 2" w:semiHidden="1" w:unhideWhenUsed="1"/>
-    <w:lsdException w:name="List Number 3" w:semiHidden="1" w:unhideWhenUsed="1"/>
-    <w:lsdException w:name="List Number 4" w:semiHidden="1" w:unhideWhenUsed="1"/>
-    <w:lsdException w:name="List Number 5" w:semiHidden="1" w:unhideWhenUsed="1"/>
-    <w:lsdException w:name="Title" w:uiPriority="10" w:qFormat="1"/>
-    <w:lsdException w:name="Closing" w:semiHidden="1" w:unhideWhenUsed="1"/>
-    <w:lsdException w:name="Signature" w:semiHidden="1" w:unhideWhenUsed="1"/>
-    <w:lsdException w:name="Default Paragraph Font" w:semiHidden="1" w:uiPriority="1" w:unhideWhenUsed="1"/>
-    <w:lsdException w:name="Body Text" w:semiHidden="1" w:unhideWhenUsed="1"/>
-    <w:lsdException w:name="Body Text Indent" w:semiHidden="1" w:unhideWhenUsed="1"/>
-    <w:lsdException w:name="List Continue" w:semiHidden="1" w:unhideWhenUsed="1"/>
-    <w:lsdException w:name="List Continue 2" w:semiHidden="1" w:unhideWhenUsed="1"/>
-    <w:lsdException w:name="List Continue 3" w:semiHidden="1" w:unhideWhenUsed="1"/>
-    <w:lsdException w:name="List Continue 4" w:semiHidden="1" w:unhideWhenUsed="1"/>
-    <w:lsdException w:name="List Continue 5" w:semiHidden="1" w:unhideWhenUsed="1"/>
-    <w:lsdException w:name="Message Header" w:semiHidden="1" w:unhideWhenUsed="1"/>
-    <w:lsdException w:name="Subtitle" w:uiPriority="11" w:qFormat="1"/>
-    <w:lsdException w:name="Salutation" w:semiHidden="1" w:unhideWhenUsed="1"/>
-    <w:lsdException w:name="Date" w:semiHidden="1" w:unhideWhenUsed="1"/>
-    <w:lsdException w:name="Body Text First Indent" w:semiHidden="1" w:unhideWhenUsed="1"/>
-    <w:lsdException w:name="Body Text First Indent 2" w:semiHidden="1" w:unhideWhenUsed="1"/>
-    <w:lsdException w:name="Note Heading" w:semiHidden="1" w:unhideWhenUsed="1"/>
-    <w:lsdException w:name="Body Text 2" w:semiHidden="1" w:unhideWhenUsed="1"/>
-    <w:lsdException w:name="Body Text 3" w:semiHidden="1" w:unhideWhenUsed="1"/>
-    <w:lsdException w:name="Body Text Indent 2" w:semiHidden="1" w:unhideWhenUsed="1"/>
-    <w:lsdException w:name="Body Text Indent 3" w:semiHidden="1" w:unhideWhenUsed="1"/>
-    <w:lsdException w:name="Block Text" w:semiHidden="1" w:unhideWhenUsed="1"/>
-    <w:lsdException w:name="Hyperlink" w:semiHidden="1" w:unhideWhenUsed="1"/>
-    <w:lsdException w:name="FollowedHyperlink" w:semiHidden="1" w:unhideWhenUsed="1"/>
-    <w:lsdException w:name="Strong" w:uiPriority="22" w:qFormat="1"/>
-    <w:lsdException w:name="Emphasis" w:uiPriority="20" w:qFormat="1"/>
-    <w:lsdException w:name="Document Map" w:semiHidden="1" w:unhideWhenUsed="1"/>
-    <w:lsdException w:name="Plain Text" w:semiHidden="1" w:unhideWhenUsed="1"/>
-    <w:lsdException w:name="E-mail Signature" w:semiHidden="1" w:unhideWhenUsed="1"/>
-    <w:lsdException w:name="HTML Top of Form" w:semiHidden="1" w:unhideWhenUsed="1"/>
-    <w:lsdException w:name="HTML Bottom of Form" w:semiHidden="1" w:unhideWhenUsed="1"/>
-    <w:lsdException w:name="Normal (Web)" w:semiHidden="1" w:unhideWhenUsed="1"/>
-    <w:lsdException w:name="HTML Acronym" w:semiHidden="1" w:unhideWhenUsed="1"/>
-    <w:lsdException w:name="HTML Address" w:semiHidden="1" w:unhideWhenUsed="1"/>
-    <w:lsdException w:name="HTML Cite" w:semiHidden="1" w:unhideWhenUsed="1"/>
-    <w:lsdException w:name="HTML Code" w:semiHidden="1" w:unhideWhenUsed="1"/>
-    <w:lsdException w:name="HTML Definition" w:semiHidden="1" w:unhideWhenUsed="1"/>
-    <w:lsdException w:name="HTML Keyboard" w:semiHidden="1" w:unhideWhenUsed="1"/>
-    <w:lsdException w:name="HTML Preformatted" w:semiHidden="1" w:unhideWhenUsed="1"/>
-    <w:lsdException w:name="HTML Sample" w:semiHidden="1" w:unhideWhenUsed="1"/>
-    <w:lsdException w:name="HTML Typewriter" w:semiHidden="1" w:unhideWhenUsed="1"/>
-    <w:lsdException w:name="HTML Variable" w:semiHidden="1" w:unhideWhenUsed="1"/>
-    <w:lsdException w:name="annotation subject" w:semiHidden="1" w:unhideWhenUsed="1"/>
-    <w:lsdException w:name="No List" w:semiHidden="1" w:unhideWhenUsed="1"/>
-    <w:lsdException w:name="Outline List 1" w:semiHidden="1" w:unhideWhenUsed="1"/>
-    <w:lsdException w:name="Outline List 2" w:semiHidden="1" w:unhideWhenUsed="1"/>
-    <w:lsdException w:name="Outline List 3" w:semiHidden="1" w:unhideWhenUsed="1"/>
-    <w:lsdException w:name="Table Simple 1" w:semiHidden="1" w:unhideWhenUsed="1"/>
-    <w:lsdException w:name="Table Simple 2" w:semiHidden="1" w:unhideWhenUsed="1"/>
-    <w:lsdException w:name="Table Simple 3" w:semiHidden="1" w:unhideWhenUsed="1"/>
-    <w:lsdException w:name="Table Classic 1" w:semiHidden="1" w:unhideWhenUsed="1"/>
-    <w:lsdException w:name="Table Classic 2" w:semiHidden="1" w:unhideWhenUsed="1"/>
-    <w:lsdException w:name="Table Classic 3" w:semiHidden="1" w:unhideWhenUsed="1"/>
-    <w:lsdException w:name="Table Classic 4" w:semiHidden="1" w:unhideWhenUsed="1"/>
-    <w:lsdException w:name="Table Colorful 1" w:semiHidden="1" w:unhideWhenUsed="1"/>
-    <w:lsdException w:name="Table Colorful 2" w:semiHidden="1" w:unhideWhenUsed="1"/>
-    <w:lsdException w:name="Table Colorful 3" w:semiHidden="1" w:unhideWhenUsed="1"/>
-    <w:lsdException w:name="Table Columns 1" w:semiHidden="1" w:unhideWhenUsed="1"/>
-    <w:lsdException w:name="Table Columns 2" w:semiHidden="1" w:unhideWhenUsed="1"/>
-    <w:lsdException w:name="Table Columns 3" w:semiHidden="1" w:unhideWhenUsed="1"/>
-    <w:lsdException w:name="Table Columns 4" w:semiHidden="1" w:unhideWhenUsed="1"/>
-    <w:lsdException w:name="Table Columns 5" w:semiHidden="1" w:unhideWhenUsed="1"/>
-    <w:lsdException w:name="Table Grid 1" w:semiHidden="1" w:unhideWhenUsed="1"/>
-    <w:lsdException w:name="Table Grid 2" w:semiHidden="1" w:unhideWhenUsed="1"/>
-    <w:lsdException w:name="Table Grid 3" w:semiHidden="1" w:unhideWhenUsed="1"/>
-    <w:lsdException w:name="Table Grid 4" w:semiHidden="1" w:unhideWhenUsed="1"/>
-    <w:lsdException w:name="Table Grid 5" w:semiHidden="1" w:unhideWhenUsed="1"/>
-    <w:lsdException w:name="Table Grid 6" w:semiHidden="1" w:unhideWhenUsed="1"/>
-    <w:lsdException w:name="Table Grid 7" w:semiHidden="1" w:unhideWhenUsed="1"/>
-    <w:lsdException w:name="Table Grid 8" w:semiHidden="1" w:unhideWhenUsed="1"/>
-    <w:lsdException w:name="Table List 1" w:semiHidden="1" w:unhideWhenUsed="1"/>
-    <w:lsdException w:name="Table List 2" w:semiHidden="1" w:unhideWhenUsed="1"/>
-    <w:lsdException w:name="Table List 3" w:semiHidden="1" w:unhideWhenUsed="1"/>
-    <w:lsdException w:name="Table List 4" w:semiHidden="1" w:unhideWhenUsed="1"/>
-    <w:lsdException w:name="Table List 5" w:semiHidden="1" w:unhideWhenUsed="1"/>
-    <w:lsdException w:name="Table List 6" w:semiHidden="1" w:unhideWhenUsed="1"/>
-    <w:lsdException w:name="Table List 7" w:semiHidden="1" w:unhideWhenUsed="1"/>
-    <w:lsdException w:name="Table List 8" w:semiHidden="1" w:unhideWhenUsed="1"/>
-    <w:lsdException w:name="Table 3D effects 1" w:semiHidden="1" w:unhideWhenUsed="1"/>
-    <w:lsdException w:name="Table 3D effects 2" w:semiHidden="1" w:unhideWhenUsed="1"/>
-    <w:lsdException w:name="Table 3D effects 3" w:semiHidden="1" w:unhideWhenUsed="1"/>
-    <w:lsdException w:name="Table Contemporary" w:semiHidden="1" w:unhideWhenUsed="1"/>
-    <w:lsdException w:name="Table Elegant" w:semiHidden="1" w:unhideWhenUsed="1"/>
-    <w:lsdException w:name="Table Professional" w:semiHidden="1" w:unhideWhenUsed="1"/>
-    <w:lsdException w:name="Table Subtle 1" w:semiHidden="1" w:unhideWhenUsed="1"/>
-    <w:lsdException w:name="Table Subtle 2" w:semiHidden="1" w:unhideWhenUsed="1"/>
-    <w:lsdException w:name="Table Web 1" w:semiHidden="1" w:unhideWhenUsed="1"/>
-    <w:lsdException w:name="Table Web 2" w:semiHidden="1" w:unhideWhenUsed="1"/>
-    <w:lsdException w:name="Balloon Text" w:semiHidden="1" w:unhideWhenUsed="1"/>
-    <w:lsdException w:name="Table Grid" w:uiPriority="39"/>
-    <w:lsdException w:name="Placeholder Text" w:semiHidden="1"/>
-    <w:lsdException w:name="No Spacing" w:uiPriority="1" w:qFormat="1"/>
-    <w:lsdException w:name="Light Shading" w:uiPriority="60"/>
-    <w:lsdException w:name="Light List" w:uiPriority="61"/>
-    <w:lsdException w:name="Light Grid" w:uiPriority="62"/>
-    <w:lsdException w:name="Medium Shading 1" w:uiPriority="63"/>
-    <w:lsdException w:name="Medium Shading 2" w:uiPriority="64"/>
-    <w:lsdException w:name="Medium List 1" w:uiPriority="65"/>
-    <w:lsdException w:name="Medium List 2" w:uiPriority="66"/>
-    <w:lsdException w:name="Medium Grid 1" w:uiPriority="67"/>
-    <w:lsdException w:name="Medium Grid 2" w:uiPriority="68"/>
-    <w:lsdException w:name="Medium Grid 3" w:uiPriority="69"/>
-    <w:lsdException w:name="Dark List" w:uiPriority="70"/>
-    <w:lsdException w:name="Colorful Shading" w:uiPriority="71"/>
-    <w:lsdException w:name="Colorful List" w:uiPriority="72"/>
-    <w:lsdException w:name="Colorful Grid" w:uiPriority="73"/>
-    <w:lsdException w:name="Light Shading Accent 1" w:uiPriority="60"/>
-    <w:lsdException w:name="Light List Accent 1" w:uiPriority="61"/>
-    <w:lsdException w:name="Light Grid Accent 1" w:uiPriority="62"/>
-    <w:lsdException w:name="Medium Shading 1 Accent 1" w:uiPriority="63"/>
-    <w:lsdException w:name="Medium Shading 2 Accent 1" w:uiPriority="64"/>
-    <w:lsdException w:name="Medium List 1 Accent 1" w:uiPriority="65"/>
-    <w:lsdException w:name="Revision" w:semiHidden="1"/>
-    <w:lsdException w:name="List Paragraph" w:uiPriority="34" w:qFormat="1"/>
-    <w:lsdException w:name="Quote" w:uiPriority="29" w:qFormat="1"/>
-    <w:lsdException w:name="Intense Quote" w:uiPriority="30" w:qFormat="1"/>
-    <w:lsdException w:name="Medium List 2 Accent 1" w:uiPriority="66"/>
-    <w:lsdException w:name="Medium Grid 1 Accent 1" w:uiPriority="67"/>
-    <w:lsdException w:name="Medium Grid 2 Accent 1" w:uiPriority="68"/>
-    <w:lsdException w:name="Medium Grid 3 Accent 1" w:uiPriority="69"/>
-    <w:lsdException w:name="Dark List Accent 1" w:uiPriority="70"/>
-    <w:lsdException w:name="Colorful Shading Accent 1" w:uiPriority="71"/>
-    <w:lsdException w:name="Colorful List Accent 1" w:uiPriority="72"/>
-    <w:lsdException w:name="Colorful Grid Accent 1" w:uiPriority="73"/>
-    <w:lsdException w:name="Light Shading Accent 2" w:uiPriority="60"/>
-    <w:lsdException w:name="Light List Accent 2" w:uiPriority="61"/>
-    <w:lsdException w:name="Light Grid Accent 2" w:uiPriority="62"/>
-    <w:lsdException w:name="Medium Shading 1 Accent 2" w:uiPriority="63"/>
-    <w:lsdException w:name="Medium Shading 2 Accent 2" w:uiPriority="64"/>
-    <w:lsdException w:name="Medium List 1 Accent 2" w:uiPriority="65"/>
-    <w:lsdException w:name="Medium List 2 Accent 2" w:uiPriority="66"/>
-    <w:lsdException w:name="Medium Grid 1 Accent 2" w:uiPriority="67"/>
-    <w:lsdException w:name="Medium Grid 2 Accent 2" w:uiPriority="68"/>
-    <w:lsdException w:name="Medium Grid 3 Accent 2" w:uiPriority="69"/>
-    <w:lsdException w:name="Dark List Accent 2" w:uiPriority="70"/>
-    <w:lsdException w:name="Colorful Shading Accent 2" w:uiPriority="71"/>
-    <w:lsdException w:name="Colorful List Accent 2" w:uiPriority="72"/>
-    <w:lsdException w:name="Colorful Grid Accent 2" w:uiPriority="73"/>
-    <w:lsdException w:name="Light Shading Accent 3" w:uiPriority="60"/>
-    <w:lsdException w:name="Light List Accent 3" w:uiPriority="61"/>
-    <w:lsdException w:name="Light Grid Accent 3" w:uiPriority="62"/>
-    <w:lsdException w:name="Medium Shading 1 Accent 3" w:uiPriority="63"/>
-    <w:lsdException w:name="Medium Shading 2 Accent 3" w:uiPriority="64"/>
-    <w:lsdException w:name="Medium List 1 Accent 3" w:uiPriority="65"/>
-    <w:lsdException w:name="Medium List 2 Accent 3" w:uiPriority="66"/>
-    <w:lsdException w:name="Medium Grid 1 Accent 3" w:uiPriority="67"/>
-    <w:lsdException w:name="Medium Grid 2 Accent 3" w:uiPriority="68"/>
-    <w:lsdException w:name="Medium Grid 3 Accent 3" w:uiPriority="69"/>
-    <w:lsdException w:name="Dark List Accent 3" w:uiPriority="70"/>
-    <w:lsdException w:name="Colorful Shading Accent 3" w:uiPriority="71"/>
-    <w:lsdException w:name="Colorful List Accent 3" w:uiPriority="72"/>
-    <w:lsdException w:name="Colorful Grid Accent 3" w:uiPriority="73"/>
-    <w:lsdException w:name="Light Shading Accent 4" w:uiPriority="60"/>
-    <w:lsdException w:name="Light List Accent 4" w:uiPriority="61"/>
-    <w:lsdException w:name="Light Grid Accent 4" w:uiPriority="62"/>
-    <w:lsdException w:name="Medium Shading 1 Accent 4" w:uiPriority="63"/>
-    <w:lsdException w:name="Medium Shading 2 Accent 4" w:uiPriority="64"/>
-    <w:lsdException w:name="Medium List 1 Accent 4" w:uiPriority="65"/>
-    <w:lsdException w:name="Medium List 2 Accent 4" w:uiPriority="66"/>
-    <w:lsdException w:name="Medium Grid 1 Accent 4" w:uiPriority="67"/>
-    <w:lsdException w:name="Medium Grid 2 Accent 4" w:uiPriority="68"/>
-    <w:lsdException w:name="Medium Grid 3 Accent 4" w:uiPriority="69"/>
-    <w:lsdException w:name="Dark List Accent 4" w:uiPriority="70"/>
-    <w:lsdException w:name="Colorful Shading Accent 4" w:uiPriority="71"/>
-    <w:lsdException w:name="Colorful List Accent 4" w:uiPriority="72"/>
-    <w:lsdException w:name="Colorful Grid Accent 4" w:uiPriority="73"/>
-    <w:lsdException w:name="Light Shading Accent 5" w:uiPriority="60"/>
-    <w:lsdException w:name="Light List Accent 5" w:uiPriority="61"/>
-    <w:lsdException w:name="Light Grid Accent 5" w:uiPriority="62"/>
-    <w:lsdException w:name="Medium Shading 1 Accent 5" w:uiPriority="63"/>
-    <w:lsdException w:name="Medium Shading 2 Accent 5" w:uiPriority="64"/>
-    <w:lsdException w:name="Medium List 1 Accent 5" w:uiPriority="65"/>
-    <w:lsdException w:name="Medium List 2 Accent 5" w:uiPriority="66"/>
-    <w:lsdException w:name="Medium Grid 1 Accent 5" w:uiPriority="67"/>
-    <w:lsdException w:name="Medium Grid 2 Accent 5" w:uiPriority="68"/>
-    <w:lsdException w:name="Medium Grid 3 Accent 5" w:uiPriority="69"/>
-    <w:lsdException w:name="Dark List Accent 5" w:uiPriority="70"/>
-    <w:lsdException w:name="Colorful Shading Accent 5" w:uiPriority="71"/>
-    <w:lsdException w:name="Colorful List Accent 5" w:uiPriority="72"/>
-    <w:lsdException w:name="Colorful Grid Accent 5" w:uiPriority="73"/>
-    <w:lsdException w:name="Light Shading Accent 6" w:uiPriority="60"/>
-    <w:lsdException w:name="Light List Accent 6" w:uiPriority="61"/>
-    <w:lsdException w:name="Light Grid Accent 6" w:uiPriority="62"/>
-    <w:lsdException w:name="Medium Shading 1 Accent 6" w:uiPriority="63"/>
-    <w:lsdException w:name="Medium Shading 2 Accent 6" w:uiPriority="64"/>
-    <w:lsdException w:name="Medium List 1 Accent 6" w:uiPriority="65"/>
-    <w:lsdException w:name="Medium List 2 Accent 6" w:uiPriority="66"/>
-    <w:lsdException w:name="Medium Grid 1 Accent 6" w:uiPriority="67"/>
-    <w:lsdException w:name="Medium Grid 2 Accent 6" w:uiPriority="68"/>
-    <w:lsdException w:name="Medium Grid 3 Accent 6" w:uiPriority="69"/>
-    <w:lsdException w:name="Dark List Accent 6" w:uiPriority="70"/>
-    <w:lsdException w:name="Colorful Shading Accent 6" w:uiPriority="71"/>
-    <w:lsdException w:name="Colorful List Accent 6" w:uiPriority="72"/>
-    <w:lsdException w:name="Colorful Grid Accent 6" w:uiPriority="73"/>
-    <w:lsdException w:name="Subtle Emphasis" w:uiPriority="19" w:qFormat="1"/>
-    <w:lsdException w:name="Intense Emphasis" w:uiPriority="21" w:qFormat="1"/>
-    <w:lsdException w:name="Subtle Reference" w:uiPriority="31" w:qFormat="1"/>
-    <w:lsdException w:name="Intense Reference" w:uiPriority="32" w:qFormat="1"/>
-    <w:lsdException w:name="Book Title" w:uiPriority="33" w:qFormat="1"/>
-    <w:lsdException w:name="Bibliography" w:semiHidden="1" w:uiPriority="37" w:unhideWhenUsed="1"/>
-    <w:lsdException w:name="TOC Heading" w:semiHidden="1" w:uiPriority="39" w:unhideWhenUsed="1" w:qFormat="1"/>
-    <w:lsdException w:name="Plain Table 1" w:uiPriority="41"/>
-    <w:lsdException w:name="Plain Table 2" w:uiPriority="42"/>
-    <w:lsdException w:name="Plain Table 3" w:uiPriority="43"/>
-    <w:lsdException w:name="Plain Table 4" w:uiPriority="44"/>
-    <w:lsdException w:name="Plain Table 5" w:uiPriority="45"/>
-    <w:lsdException w:name="Grid Table Light" w:uiPriority="40"/>
-    <w:lsdException w:name="Grid Table 1 Light" w:uiPriority="46"/>
-    <w:lsdException w:name="Grid Table 2" w:uiPriority="47"/>
-    <w:lsdException w:name="Grid Table 3" w:uiPriority="48"/>
-    <w:lsdException w:name="Grid Table 4" w:uiPriority="49"/>
-    <w:lsdException w:name="Grid Table 5 Dark" w:uiPriority="50"/>
-    <w:lsdException w:name="Grid Table 6 Colorful" w:uiPriority="51"/>
-    <w:lsdException w:name="Grid Table 7 Colorful" w:uiPriority="52"/>
-    <w:lsdException w:name="Grid Table 1 Light Accent 1" w:uiPriority="46"/>
-    <w:lsdException w:name="Grid Table 2 Accent 1" w:uiPriority="47"/>
-    <w:lsdException w:name="Grid Table 3 Accent 1" w:uiPriority="48"/>
-    <w:lsdException w:name="Grid Table 4 Accent 1" w:uiPriority="49"/>
-    <w:lsdException w:name="Grid Table 5 Dark Accent 1" w:uiPriority="50"/>
-    <w:lsdException w:name="Grid Table 6 Colorful Accent 1" w:uiPriority="51"/>
-    <w:lsdException w:name="Grid Table 7 Colorful Accent 1" w:uiPriority="52"/>
-    <w:lsdException w:name="Grid Table 1 Light Accent 2" w:uiPriority="46"/>
-    <w:lsdException w:name="Grid Table 2 Accent 2" w:uiPriority="47"/>
-    <w:lsdException w:name="Grid Table 3 Accent 2" w:uiPriority="48"/>
-    <w:lsdException w:name="Grid Table 4 Accent 2" w:uiPriority="49"/>
-    <w:lsdException w:name="Grid Table 5 Dark Accent 2" w:uiPriority="50"/>
-    <w:lsdException w:name="Grid Table 6 Colorful Accent 2" w:uiPriority="51"/>
-    <w:lsdException w:name="Grid Table 7 Colorful Accent 2" w:uiPriority="52"/>
-    <w:lsdException w:name="Grid Table 1 Light Accent 3" w:uiPriority="46"/>
-    <w:lsdException w:name="Grid Table 2 Accent 3" w:uiPriority="47"/>
-    <w:lsdException w:name="Grid Table 3 Accent 3" w:uiPriority="48"/>
-    <w:lsdException w:name="Grid Table 4 Accent 3" w:uiPriority="49"/>
-    <w:lsdException w:name="Grid Table 5 Dark Accent 3" w:uiPriority="50"/>
-    <w:lsdException w:name="Grid Table 6 Colorful Accent 3" w:uiPriority="51"/>
-    <w:lsdException w:name="Grid Table 7 Colorful Accent 3" w:uiPriority="52"/>
-    <w:lsdException w:name="Grid Table 1 Light Accent 4" w:uiPriority="46"/>
-    <w:lsdException w:name="Grid Table 2 Accent 4" w:uiPriority="47"/>
-    <w:lsdException w:name="Grid Table 3 Accent 4" w:uiPriority="48"/>
-    <w:lsdException w:name="Grid Table 4 Accent 4" w:uiPriority="49"/>
-    <w:lsdException w:name="Grid Table 5 Dark Accent 4" w:uiPriority="50"/>
-    <w:lsdException w:name="Grid Table 6 Colorful Accent 4" w:uiPriority="51"/>
-    <w:lsdException w:name="Grid Table 7 Colorful Accent 4" w:uiPriority="52"/>
-    <w:lsdException w:name="Grid Table 1 Light Accent 5" w:uiPriority="46"/>
-    <w:lsdException w:name="Grid Table 2 Accent 5" w:uiPriority="47"/>
-    <w:lsdException w:name="Grid Table 3 Accent 5" w:uiPriority="48"/>
-    <w:lsdException w:name="Grid Table 4 Accent 5" w:uiPriority="49"/>
-    <w:lsdException w:name="Grid Table 5 Dark Accent 5" w:uiPriority="50"/>
-    <w:lsdException w:name="Grid Table 6 Colorful Accent 5" w:uiPriority="51"/>
-    <w:lsdException w:name="Grid Table 7 Colorful Accent 5" w:uiPriority="52"/>
-    <w:lsdException w:name="Grid Table 1 Light Accent 6" w:uiPriority="46"/>
-    <w:lsdException w:name="Grid Table 2 Accent 6" w:uiPriority="47"/>
-    <w:lsdException w:name="Grid Table 3 Accent 6" w:uiPriority="48"/>
-    <w:lsdException w:name="Grid Table 4 Accent 6" w:uiPriority="49"/>
-    <w:lsdException w:name="Grid Table 5 Dark Accent 6" w:uiPriority="50"/>
-    <w:lsdException w:name="Grid Table 6 Colorful Accent 6" w:uiPriority="51"/>
-    <w:lsdException w:name="Grid Table 7 Colorful Accent 6" w:uiPriority="52"/>
-    <w:lsdException w:name="List Table 1 Light" w:uiPriority="46"/>
-    <w:lsdException w:name="List Table 2" w:uiPriority="47"/>
-    <w:lsdException w:name="List Table 3" w:uiPriority="48"/>
-    <w:lsdException w:name="List Table 4" w:uiPriority="49"/>
-    <w:lsdException w:name="List Table 5 Dark" w:uiPriority="50"/>
-    <w:lsdException w:name="List Table 6 Colorful" w:uiPriority="51"/>
-    <w:lsdException w:name="List Table 7 Colorful" w:uiPriority="52"/>
-    <w:lsdException w:name="List Table 1 Light Accent 1" w:uiPriority="46"/>
-    <w:lsdException w:name="List Table 2 Accent 1" w:uiPriority="47"/>
-    <w:lsdException w:name="List Table 3 Accent 1" w:uiPriority="48"/>
-    <w:lsdException w:name="List Table 4 Accent 1" w:uiPriority="49"/>
-    <w:lsdException w:name="List Table 5 Dark Accent 1" w:uiPriority="50"/>
-    <w:lsdException w:name="List Table 6 Colorful Accent 1" w:uiPriority="51"/>
-    <w:lsdException w:name="List Table 7 Colorful Accent 1" w:uiPriority="52"/>
-    <w:lsdException w:name="List Table 1 Light Accent 2" w:uiPriority="46"/>
-    <w:lsdException w:name="List Table 2 Accent 2" w:uiPriority="47"/>
-    <w:lsdException w:name="List Table 3 Accent 2" w:uiPriority="48"/>
-    <w:lsdException w:name="List Table 4 Accent 2" w:uiPriority="49"/>
-    <w:lsdException w:name="List Table 5 Dark Accent 2" w:uiPriority="50"/>
-    <w:lsdException w:name="List Table 6 Colorful Accent 2" w:uiPriority="51"/>
-    <w:lsdException w:name="List Table 7 Colorful Accent 2" w:uiPriority="52"/>
-    <w:lsdException w:name="List Table 1 Light Accent 3" w:uiPriority="46"/>
-    <w:lsdException w:name="List Table 2 Accent 3" w:uiPriority="47"/>
-    <w:lsdException w:name="List Table 3 Accent 3" w:uiPriority="48"/>
-    <w:lsdException w:name="List Table 4 Accent 3" w:uiPriority="49"/>
-    <w:lsdException w:name="List Table 5 Dark Accent 3" w:uiPriority="50"/>
-    <w:lsdException w:name="List Table 6 Colorful Accent 3" w:uiPriority="51"/>
-    <w:lsdException w:name="List Table 7 Colorful Accent 3" w:uiPriority="52"/>
-    <w:lsdException w:name="List Table 1 Light Accent 4" w:uiPriority="46"/>
-    <w:lsdException w:name="List Table 2 Accent 4" w:uiPriority="47"/>
-    <w:lsdException w:name="List Table 3 Accent 4" w:uiPriority="48"/>
-    <w:lsdException w:name="List Table 4 Accent 4" w:uiPriority="49"/>
-    <w:lsdException w:name="List Table 5 Dark Accent 4" w:uiPriority="50"/>
-    <w:lsdException w:name="List Table 6 Colorful Accent 4" w:uiPriority="51"/>
-    <w:lsdException w:name="List Table 7 Colorful Accent 4" w:uiPriority="52"/>
-    <w:lsdException w:name="List Table 1 Light Accent 5" w:uiPriority="46"/>
-    <w:lsdException w:name="List Table 2 Accent 5" w:uiPriority="47"/>
-    <w:lsdException w:name="List Table 3 Accent 5" w:uiPriority="48"/>
-    <w:lsdException w:name="List Table 4 Accent 5" w:uiPriority="49"/>
-    <w:lsdException w:name="List Table 5 Dark Accent 5" w:uiPriority="50"/>
-    <w:lsdException w:name="List Table 6 Colorful Accent 5" w:uiPriority="51"/>
-    <w:lsdException w:name="List Table 7 Colorful Accent 5" w:uiPriority="52"/>
-    <w:lsdException w:name="List Table 1 Light Accent 6" w:uiPriority="46"/>
-    <w:lsdException w:name="List Table 2 Accent 6" w:uiPriority="47"/>
-    <w:lsdException w:name="List Table 3 Accent 6" w:uiPriority="48"/>
-    <w:lsdException w:name="List Table 4 Accent 6" w:uiPriority="49"/>
-    <w:lsdException w:name="List Table 5 Dark Accent 6" w:uiPriority="50"/>
-    <w:lsdException w:name="List Table 6 Colorful Accent 6" w:uiPriority="51"/>
-    <w:lsdException w:name="List Table 7 Colorful Accent 6" w:uiPriority="52"/>
-    <w:lsdException w:name="Mention" w:semiHidden="1" w:unhideWhenUsed="1"/>
-    <w:lsdException w:name="Smart Hyperlink" w:semiHidden="1" w:unhideWhenUsed="1"/>
-    <w:lsdException w:name="Hashtag" w:semiHidden="1" w:unhideWhenUsed="1"/>
-    <w:lsdException w:name="Unresolved Mention" w:semiHidden="1" w:unhideWhenUsed="1"/>
-    <w:lsdException w:name="Smart Link" w:semiHidden="1" w:unhideWhenUsed="1"/>
+  <w:latentStyles w:defLockedState="0" w:defUIPriority="99" w:defSemiHidden="1" w:defUnhideWhenUsed="1" w:defQFormat="0" w:count="267">
+    <w:lsdException w:name="Normal" w:semiHidden="0" w:uiPriority="0" w:unhideWhenUsed="0" w:qFormat="1"/>
+    <w:lsdException w:name="heading 1" w:semiHidden="0" w:uiPriority="9" w:unhideWhenUsed="0" w:qFormat="1"/>
+    <w:lsdException w:name="heading 2" w:uiPriority="9" w:qFormat="1"/>
+    <w:lsdException w:name="heading 3" w:uiPriority="9" w:qFormat="1"/>
+    <w:lsdException w:name="heading 4" w:uiPriority="9" w:qFormat="1"/>
+    <w:lsdException w:name="heading 5" w:uiPriority="9" w:qFormat="1"/>
+    <w:lsdException w:name="heading 6" w:uiPriority="9" w:qFormat="1"/>
+    <w:lsdException w:name="heading 7" w:uiPriority="9" w:qFormat="1"/>
+    <w:lsdException w:name="heading 8" w:uiPriority="9" w:qFormat="1"/>
+    <w:lsdException w:name="heading 9" w:uiPriority="9" w:qFormat="1"/>
+    <w:lsdException w:name="toc 1" w:uiPriority="39" w:qFormat="1"/>
+    <w:lsdException w:name="toc 2" w:uiPriority="39" w:qFormat="1"/>
+    <w:lsdException w:name="toc 3" w:uiPriority="39" w:qFormat="1"/>
+    <w:lsdException w:name="toc 4" w:uiPriority="39"/>
+    <w:lsdException w:name="toc 5" w:uiPriority="39"/>
+    <w:lsdException w:name="toc 6" w:uiPriority="39"/>
+    <w:lsdException w:name="toc 7" w:uiPriority="39"/>
+    <w:lsdException w:name="toc 8" w:uiPriority="39"/>
+    <w:lsdException w:name="toc 9" w:uiPriority="39"/>
+    <w:lsdException w:name="caption" w:uiPriority="35" w:qFormat="1"/>
+    <w:lsdException w:name="Title" w:semiHidden="0" w:uiPriority="10" w:unhideWhenUsed="0" w:qFormat="1"/>
+    <w:lsdException w:name="Default Paragraph Font" w:uiPriority="1"/>
+    <w:lsdException w:name="Subtitle" w:semiHidden="0" w:uiPriority="11" w:unhideWhenUsed="0" w:qFormat="1"/>
+    <w:lsdException w:name="Strong" w:semiHidden="0" w:uiPriority="22" w:unhideWhenUsed="0" w:qFormat="1"/>
+    <w:lsdException w:name="Emphasis" w:semiHidden="0" w:uiPriority="20" w:unhideWhenUsed="0" w:qFormat="1"/>
+    <w:lsdException w:name="Normal Table" w:semiHidden="0" w:unhideWhenUsed="0"/>
+    <w:lsdException w:name="Table Web 3" w:semiHidden="0" w:unhideWhenUsed="0"/>
+    <w:lsdException w:name="Table Grid" w:semiHidden="0" w:uiPriority="39" w:unhideWhenUsed="0"/>
+    <w:lsdException w:name="Table Theme" w:semiHidden="0" w:unhideWhenUsed="0"/>
+    <w:lsdException w:name="Placeholder Text" w:unhideWhenUsed="0"/>
+    <w:lsdException w:name="No Spacing" w:semiHidden="0" w:uiPriority="1" w:unhideWhenUsed="0" w:qFormat="1"/>
+    <w:lsdException w:name="Light Shading" w:semiHidden="0" w:uiPriority="60" w:unhideWhenUsed="0"/>
+    <w:lsdException w:name="Light List" w:semiHidden="0" w:uiPriority="61" w:unhideWhenUsed="0"/>
+    <w:lsdException w:name="Light Grid" w:semiHidden="0" w:uiPriority="62" w:unhideWhenUsed="0"/>
+    <w:lsdException w:name="Medium Shading 1" w:semiHidden="0" w:uiPriority="63" w:unhideWhenUsed="0"/>
+    <w:lsdException w:name="Medium Shading 2" w:semiHidden="0" w:uiPriority="64" w:unhideWhenUsed="0"/>
+    <w:lsdException w:name="Medium List 1" w:semiHidden="0" w:uiPriority="65" w:unhideWhenUsed="0"/>
+    <w:lsdException w:name="Medium List 2" w:semiHidden="0" w:uiPriority="66" w:unhideWhenUsed="0"/>
+    <w:lsdException w:name="Medium Grid 1" w:semiHidden="0" w:uiPriority="67" w:unhideWhenUsed="0"/>
+    <w:lsdException w:name="Medium Grid 2" w:semiHidden="0" w:uiPriority="68" w:unhideWhenUsed="0"/>
+    <w:lsdException w:name="Medium Grid 3" w:semiHidden="0" w:uiPriority="69" w:unhideWhenUsed="0"/>
+    <w:lsdException w:name="Dark List" w:semiHidden="0" w:uiPriority="70" w:unhideWhenUsed="0"/>
+    <w:lsdException w:name="Colorful Shading" w:semiHidden="0" w:uiPriority="71" w:unhideWhenUsed="0"/>
+    <w:lsdException w:name="Colorful List" w:semiHidden="0" w:uiPriority="72" w:unhideWhenUsed="0"/>
+    <w:lsdException w:name="Colorful Grid" w:semiHidden="0" w:uiPriority="73" w:unhideWhenUsed="0"/>
+    <w:lsdException w:name="Light Shading Accent 1" w:semiHidden="0" w:uiPriority="60" w:unhideWhenUsed="0"/>
+    <w:lsdException w:name="Light List Accent 1" w:semiHidden="0" w:uiPriority="61" w:unhideWhenUsed="0"/>
+    <w:lsdException w:name="Light Grid Accent 1" w:semiHidden="0" w:uiPriority="62" w:unhideWhenUsed="0"/>
+    <w:lsdException w:name="Medium Shading 1 Accent 1" w:semiHidden="0" w:uiPriority="63" w:unhideWhenUsed="0"/>
+    <w:lsdException w:name="Medium Shading 2 Accent 1" w:semiHidden="0" w:uiPriority="64" w:unhideWhenUsed="0"/>
+    <w:lsdException w:name="Medium List 1 Accent 1" w:semiHidden="0" w:uiPriority="65" w:unhideWhenUsed="0"/>
+    <w:lsdException w:name="Revision" w:unhideWhenUsed="0"/>
+    <w:lsdException w:name="List Paragraph" w:semiHidden="0" w:uiPriority="34" w:unhideWhenUsed="0" w:qFormat="1"/>
+    <w:lsdException w:name="Quote" w:semiHidden="0" w:uiPriority="29" w:unhideWhenUsed="0" w:qFormat="1"/>
+    <w:lsdException w:name="Intense Quote" w:semiHidden="0" w:uiPriority="30" w:unhideWhenUsed="0" w:qFormat="1"/>
+    <w:lsdException w:name="Medium List 2 Accent 1" w:semiHidden="0" w:uiPriority="66" w:unhideWhenUsed="0"/>
+    <w:lsdException w:name="Medium Grid 1 Accent 1" w:semiHidden="0" w:uiPriority="67" w:unhideWhenUsed="0"/>
+    <w:lsdException w:name="Medium Grid 2 Accent 1" w:semiHidden="0" w:uiPriority="68" w:unhideWhenUsed="0"/>
+    <w:lsdException w:name="Medium Grid 3 Accent 1" w:semiHidden="0" w:uiPriority="69" w:unhideWhenUsed="0"/>
+    <w:lsdException w:name="Dark List Accent 1" w:semiHidden="0" w:uiPriority="70" w:unhideWhenUsed="0"/>
+    <w:lsdException w:name="Colorful Shading Accent 1" w:semiHidden="0" w:uiPriority="71" w:unhideWhenUsed="0"/>
+    <w:lsdException w:name="Colorful List Accent 1" w:semiHidden="0" w:uiPriority="72" w:unhideWhenUsed="0"/>
+    <w:lsdException w:name="Colorful Grid Accent 1" w:semiHidden="0" w:uiPriority="73" w:unhideWhenUsed="0"/>
+    <w:lsdException w:name="Light Shading Accent 2" w:semiHidden="0" w:uiPriority="60" w:unhideWhenUsed="0"/>
+    <w:lsdException w:name="Light List Accent 2" w:semiHidden="0" w:uiPriority="61" w:unhideWhenUsed="0"/>
+    <w:lsdException w:name="Light Grid Accent 2" w:semiHidden="0" w:uiPriority="62" w:unhideWhenUsed="0"/>
+    <w:lsdException w:name="Medium Shading 1 Accent 2" w:semiHidden="0" w:uiPriority="63" w:unhideWhenUsed="0"/>
+    <w:lsdException w:name="Medium Shading 2 Accent 2" w:semiHidden="0" w:uiPriority="64" w:unhideWhenUsed="0"/>
+    <w:lsdException w:name="Medium List 1 Accent 2" w:semiHidden="0" w:uiPriority="65" w:unhideWhenUsed="0"/>
+    <w:lsdException w:name="Medium List 2 Accent 2" w:semiHidden="0" w:uiPriority="66" w:unhideWhenUsed="0"/>
+    <w:lsdException w:name="Medium Grid 1 Accent 2" w:semiHidden="0" w:uiPriority="67" w:unhideWhenUsed="0"/>
+    <w:lsdException w:name="Medium Grid 2 Accent 2" w:semiHidden="0" w:uiPriority="68" w:unhideWhenUsed="0"/>
+    <w:lsdException w:name="Medium Grid 3 Accent 2" w:semiHidden="0" w:uiPriority="69" w:unhideWhenUsed="0"/>
+    <w:lsdException w:name="Dark List Accent 2" w:semiHidden="0" w:uiPriority="70" w:unhideWhenUsed="0"/>
+    <w:lsdException w:name="Colorful Shading Accent 2" w:semiHidden="0" w:uiPriority="71" w:unhideWhenUsed="0"/>
+    <w:lsdException w:name="Colorful List Accent 2" w:semiHidden="0" w:uiPriority="72" w:unhideWhenUsed="0"/>
+    <w:lsdException w:name="Colorful Grid Accent 2" w:semiHidden="0" w:uiPriority="73" w:unhideWhenUsed="0"/>
+    <w:lsdException w:name="Light Shading Accent 3" w:semiHidden="0" w:uiPriority="60" w:unhideWhenUsed="0"/>
+    <w:lsdException w:name="Light List Accent 3" w:semiHidden="0" w:uiPriority="61" w:unhideWhenUsed="0"/>
+    <w:lsdException w:name="Light Grid Accent 3" w:semiHidden="0" w:uiPriority="62" w:unhideWhenUsed="0"/>
+    <w:lsdException w:name="Medium Shading 1 Accent 3" w:semiHidden="0" w:uiPriority="63" w:unhideWhenUsed="0"/>
+    <w:lsdException w:name="Medium Shading 2 Accent 3" w:semiHidden="0" w:uiPriority="64" w:unhideWhenUsed="0"/>
+    <w:lsdException w:name="Medium List 1 Accent 3" w:semiHidden="0" w:uiPriority="65" w:unhideWhenUsed="0"/>
+    <w:lsdException w:name="Medium List 2 Accent 3" w:semiHidden="0" w:uiPriority="66" w:unhideWhenUsed="0"/>
+    <w:lsdException w:name="Medium Grid 1 Accent 3" w:semiHidden="0" w:uiPriority="67" w:unhideWhenUsed="0"/>
+    <w:lsdException w:name="Medium Grid 2 Accent 3" w:semiHidden="0" w:uiPriority="68" w:unhideWhenUsed="0"/>
+    <w:lsdException w:name="Medium Grid 3 Accent 3" w:semiHidden="0" w:uiPriority="69" w:unhideWhenUsed="0"/>
+    <w:lsdException w:name="Dark List Accent 3" w:semiHidden="0" w:uiPriority="70" w:unhideWhenUsed="0"/>
+    <w:lsdException w:name="Colorful Shading Accent 3" w:semiHidden="0" w:uiPriority="71" w:unhideWhenUsed="0"/>
+    <w:lsdException w:name="Colorful List Accent 3" w:semiHidden="0" w:uiPriority="72" w:unhideWhenUsed="0"/>
+    <w:lsdException w:name="Colorful Grid Accent 3" w:semiHidden="0" w:uiPriority="73" w:unhideWhenUsed="0"/>
+    <w:lsdException w:name="Light Shading Accent 4" w:semiHidden="0" w:uiPriority="60" w:unhideWhenUsed="0"/>
+    <w:lsdException w:name="Light List Accent 4" w:semiHidden="0" w:uiPriority="61" w:unhideWhenUsed="0"/>
+    <w:lsdException w:name="Light Grid Accent 4" w:semiHidden="0" w:uiPriority="62" w:unhideWhenUsed="0"/>
+    <w:lsdException w:name="Medium Shading 1 Accent 4" w:semiHidden="0" w:uiPriority="63" w:unhideWhenUsed="0"/>
+    <w:lsdException w:name="Medium Shading 2 Accent 4" w:semiHidden="0" w:uiPriority="64" w:unhideWhenUsed="0"/>
+    <w:lsdException w:name="Medium List 1 Accent 4" w:semiHidden="0" w:uiPriority="65" w:unhideWhenUsed="0"/>
+    <w:lsdException w:name="Medium List 2 Accent 4" w:semiHidden="0" w:uiPriority="66" w:unhideWhenUsed="0"/>
+    <w:lsdException w:name="Medium Grid 1 Accent 4" w:semiHidden="0" w:uiPriority="67" w:unhideWhenUsed="0"/>
+    <w:lsdException w:name="Medium Grid 2 Accent 4" w:semiHidden="0" w:uiPriority="68" w:unhideWhenUsed="0"/>
+    <w:lsdException w:name="Medium Grid 3 Accent 4" w:semiHidden="0" w:uiPriority="69" w:unhideWhenUsed="0"/>
+    <w:lsdException w:name="Dark List Accent 4" w:semiHidden="0" w:uiPriority="70" w:unhideWhenUsed="0"/>
+    <w:lsdException w:name="Colorful Shading Accent 4" w:semiHidden="0" w:uiPriority="71" w:unhideWhenUsed="0"/>
+    <w:lsdException w:name="Colorful List Accent 4" w:semiHidden="0" w:uiPriority="72" w:unhideWhenUsed="0"/>
+    <w:lsdException w:name="Colorful Grid Accent 4" w:semiHidden="0" w:uiPriority="73" w:unhideWhenUsed="0"/>
+    <w:lsdException w:name="Light Shading Accent 5" w:semiHidden="0" w:uiPriority="60" w:unhideWhenUsed="0"/>
+    <w:lsdException w:name="Light List Accent 5" w:semiHidden="0" w:uiPriority="61" w:unhideWhenUsed="0"/>
+    <w:lsdException w:name="Light Grid Accent 5" w:semiHidden="0" w:uiPriority="62" w:unhideWhenUsed="0"/>
+    <w:lsdException w:name="Medium Shading 1 Accent 5" w:semiHidden="0" w:uiPriority="63" w:unhideWhenUsed="0"/>
+    <w:lsdException w:name="Medium Shading 2 Accent 5" w:semiHidden="0" w:uiPriority="64" w:unhideWhenUsed="0"/>
+    <w:lsdException w:name="Medium List 1 Accent 5" w:semiHidden="0" w:uiPriority="65" w:unhideWhenUsed="0"/>
+    <w:lsdException w:name="Medium List 2 Accent 5" w:semiHidden="0" w:uiPriority="66" w:unhideWhenUsed="0"/>
+    <w:lsdException w:name="Medium Grid 1 Accent 5" w:semiHidden="0" w:uiPriority="67" w:unhideWhenUsed="0"/>
+    <w:lsdException w:name="Medium Grid 2 Accent 5" w:semiHidden="0" w:uiPriority="68" w:unhideWhenUsed="0"/>
+    <w:lsdException w:name="Medium Grid 3 Accent 5" w:semiHidden="0" w:uiPriority="69" w:unhideWhenUsed="0"/>
+    <w:lsdException w:name="Dark List Accent 5" w:semiHidden="0" w:uiPriority="70" w:unhideWhenUsed="0"/>
+    <w:lsdException w:name="Colorful Shading Accent 5" w:semiHidden="0" w:uiPriority="71" w:unhideWhenUsed="0"/>
+    <w:lsdException w:name="Colorful List Accent 5" w:semiHidden="0" w:uiPriority="72" w:unhideWhenUsed="0"/>
+    <w:lsdException w:name="Colorful Grid Accent 5" w:semiHidden="0" w:uiPriority="73" w:unhideWhenUsed="0"/>
+    <w:lsdException w:name="Light Shading Accent 6" w:semiHidden="0" w:uiPriority="60" w:unhideWhenUsed="0"/>
+    <w:lsdException w:name="Light List Accent 6" w:semiHidden="0" w:uiPriority="61" w:unhideWhenUsed="0"/>
+    <w:lsdException w:name="Light Grid Accent 6" w:semiHidden="0" w:uiPriority="62" w:unhideWhenUsed="0"/>
+    <w:lsdException w:name="Medium Shading 1 Accent 6" w:semiHidden="0" w:uiPriority="63" w:unhideWhenUsed="0"/>
+    <w:lsdException w:name="Medium Shading 2 Accent 6" w:semiHidden="0" w:uiPriority="64" w:unhideWhenUsed="0"/>
+    <w:lsdException w:name="Medium List 1 Accent 6" w:semiHidden="0" w:uiPriority="65" w:unhideWhenUsed="0"/>
+    <w:lsdException w:name="Medium List 2 Accent 6" w:semiHidden="0" w:uiPriority="66" w:unhideWhenUsed="0"/>
+    <w:lsdException w:name="Medium Grid 1 Accent 6" w:semiHidden="0" w:uiPriority="67" w:unhideWhenUsed="0"/>
+    <w:lsdException w:name="Medium Grid 2 Accent 6" w:semiHidden="0" w:uiPriority="68" w:unhideWhenUsed="0"/>
+    <w:lsdException w:name="Medium Grid 3 Accent 6" w:semiHidden="0" w:uiPriority="69" w:unhideWhenUsed="0"/>
+    <w:lsdException w:name="Dark List Accent 6" w:semiHidden="0" w:uiPriority="70" w:unhideWhenUsed="0"/>
+    <w:lsdException w:name="Colorful Shading Accent 6" w:semiHidden="0" w:uiPriority="71" w:unhideWhenUsed="0"/>
+    <w:lsdException w:name="Colorful List Accent 6" w:semiHidden="0" w:uiPriority="72" w:unhideWhenUsed="0"/>
+    <w:lsdException w:name="Colorful Grid Accent 6" w:semiHidden="0" w:uiPriority="73" w:unhideWhenUsed="0"/>
+    <w:lsdException w:name="Subtle Emphasis" w:semiHidden="0" w:uiPriority="19" w:unhideWhenUsed="0" w:qFormat="1"/>
+    <w:lsdException w:name="Intense Emphasis" w:semiHidden="0" w:uiPriority="21" w:unhideWhenUsed="0" w:qFormat="1"/>
+    <w:lsdException w:name="Subtle Reference" w:semiHidden="0" w:uiPriority="31" w:unhideWhenUsed="0" w:qFormat="1"/>
+    <w:lsdException w:name="Intense Reference" w:semiHidden="0" w:uiPriority="32" w:unhideWhenUsed="0" w:qFormat="1"/>
+    <w:lsdException w:name="Book Title" w:semiHidden="0" w:uiPriority="33" w:unhideWhenUsed="0" w:qFormat="1"/>
+    <w:lsdException w:name="Bibliography" w:uiPriority="37"/>
+    <w:lsdException w:name="TOC Heading" w:uiPriority="39" w:qFormat="1"/>
   </w:latentStyles>
   <w:style w:type="paragraph" w:default="1" w:styleId="Normal">
     <w:name w:val="Normal"/>
@@ -1894,7 +2847,6 @@
   <w:style w:type="character" w:default="1" w:styleId="Fuentedeprrafopredeter">
     <w:name w:val="Default Paragraph Font"/>
     <w:uiPriority w:val="1"/>
-    <w:semiHidden/>
     <w:unhideWhenUsed/>
   </w:style>
   <w:style w:type="table" w:default="1" w:styleId="Tablanormal">
@@ -1902,6 +2854,7 @@
     <w:uiPriority w:val="99"/>
     <w:semiHidden/>
     <w:unhideWhenUsed/>
+    <w:qFormat/>
     <w:tblPr>
       <w:tblInd w:w="0" w:type="dxa"/>
       <w:tblCellMar>
@@ -2032,7 +2985,7 @@
       <w:szCs w:val="21"/>
     </w:rPr>
   </w:style>
-  <w:style w:type="paragraph" w:styleId="Descripcin">
+  <w:style w:type="paragraph" w:styleId="Epgrafe">
     <w:name w:val="caption"/>
     <w:basedOn w:val="Normal"/>
     <w:next w:val="Normal"/>
@@ -2274,7 +3227,7 @@
       <w:spacing w:val="5"/>
     </w:rPr>
   </w:style>
-  <w:style w:type="paragraph" w:styleId="TtuloTDC">
+  <w:style w:type="paragraph" w:styleId="TtulodeTDC">
     <w:name w:val="TOC Heading"/>
     <w:basedOn w:val="Ttulo1"/>
     <w:next w:val="Normal"/>
@@ -2298,7 +3251,7 @@
       <w:u w:val="single"/>
     </w:rPr>
   </w:style>
-  <w:style w:type="character" w:styleId="Mencinsinresolver">
+  <w:style w:type="character" w:customStyle="1" w:styleId="UnresolvedMention">
     <w:name w:val="Unresolved Mention"/>
     <w:basedOn w:val="Fuentedeprrafopredeter"/>
     <w:uiPriority w:val="99"/>
@@ -2331,6 +3284,7 @@
       <w:spacing w:after="0" w:line="240" w:lineRule="auto"/>
     </w:pPr>
     <w:tblPr>
+      <w:tblInd w:w="0" w:type="dxa"/>
       <w:tblBorders>
         <w:top w:val="single" w:sz="4" w:space="0" w:color="auto"/>
         <w:left w:val="single" w:sz="4" w:space="0" w:color="auto"/>
@@ -2339,7 +3293,99 @@
         <w:insideH w:val="single" w:sz="4" w:space="0" w:color="auto"/>
         <w:insideV w:val="single" w:sz="4" w:space="0" w:color="auto"/>
       </w:tblBorders>
+      <w:tblCellMar>
+        <w:top w:w="0" w:type="dxa"/>
+        <w:left w:w="108" w:type="dxa"/>
+        <w:bottom w:w="0" w:type="dxa"/>
+        <w:right w:w="108" w:type="dxa"/>
+      </w:tblCellMar>
     </w:tblPr>
+  </w:style>
+  <w:style w:type="paragraph" w:styleId="TDC2">
+    <w:name w:val="toc 2"/>
+    <w:basedOn w:val="Normal"/>
+    <w:next w:val="Normal"/>
+    <w:autoRedefine/>
+    <w:uiPriority w:val="39"/>
+    <w:unhideWhenUsed/>
+    <w:qFormat/>
+    <w:rsid w:val="00B37D29"/>
+    <w:pPr>
+      <w:spacing w:after="100"/>
+      <w:ind w:left="220"/>
+    </w:pPr>
+  </w:style>
+  <w:style w:type="paragraph" w:styleId="Textodeglobo">
+    <w:name w:val="Balloon Text"/>
+    <w:basedOn w:val="Normal"/>
+    <w:link w:val="TextodegloboCar"/>
+    <w:uiPriority w:val="99"/>
+    <w:semiHidden/>
+    <w:unhideWhenUsed/>
+    <w:rsid w:val="00B37D29"/>
+    <w:pPr>
+      <w:spacing w:after="0" w:line="240" w:lineRule="auto"/>
+    </w:pPr>
+    <w:rPr>
+      <w:rFonts w:ascii="Tahoma" w:hAnsi="Tahoma" w:cs="Tahoma"/>
+      <w:sz w:val="16"/>
+      <w:szCs w:val="16"/>
+    </w:rPr>
+  </w:style>
+  <w:style w:type="character" w:customStyle="1" w:styleId="TextodegloboCar">
+    <w:name w:val="Texto de globo Car"/>
+    <w:basedOn w:val="Fuentedeprrafopredeter"/>
+    <w:link w:val="Textodeglobo"/>
+    <w:uiPriority w:val="99"/>
+    <w:semiHidden/>
+    <w:rsid w:val="00B37D29"/>
+    <w:rPr>
+      <w:rFonts w:ascii="Tahoma" w:hAnsi="Tahoma" w:cs="Tahoma"/>
+      <w:sz w:val="16"/>
+      <w:szCs w:val="16"/>
+    </w:rPr>
+  </w:style>
+  <w:style w:type="paragraph" w:styleId="TDC1">
+    <w:name w:val="toc 1"/>
+    <w:basedOn w:val="Normal"/>
+    <w:next w:val="Normal"/>
+    <w:autoRedefine/>
+    <w:uiPriority w:val="39"/>
+    <w:unhideWhenUsed/>
+    <w:qFormat/>
+    <w:rsid w:val="00D77666"/>
+    <w:pPr>
+      <w:spacing w:after="100"/>
+    </w:pPr>
+  </w:style>
+  <w:style w:type="paragraph" w:styleId="TDC3">
+    <w:name w:val="toc 3"/>
+    <w:basedOn w:val="Normal"/>
+    <w:next w:val="Normal"/>
+    <w:autoRedefine/>
+    <w:uiPriority w:val="39"/>
+    <w:semiHidden/>
+    <w:unhideWhenUsed/>
+    <w:qFormat/>
+    <w:rsid w:val="00CF236A"/>
+    <w:pPr>
+      <w:spacing w:after="100" w:line="276" w:lineRule="auto"/>
+      <w:ind w:left="440"/>
+    </w:pPr>
+    <w:rPr>
+      <w:lang w:val="es-ES"/>
+    </w:rPr>
+  </w:style>
+  <w:style w:type="paragraph" w:styleId="Prrafodelista">
+    <w:name w:val="List Paragraph"/>
+    <w:basedOn w:val="Normal"/>
+    <w:uiPriority w:val="34"/>
+    <w:qFormat/>
+    <w:rsid w:val="00A90C4C"/>
+    <w:pPr>
+      <w:ind w:left="720"/>
+      <w:contextualSpacing/>
+    </w:pPr>
   </w:style>
 </w:styles>
 </file>
@@ -2387,7 +3433,7 @@
     </a:clrScheme>
     <a:fontScheme name="Office">
       <a:majorFont>
-        <a:latin typeface="Calibri Light" panose="020F0302020204030204"/>
+        <a:latin typeface="Calibri Light"/>
         <a:ea typeface=""/>
         <a:cs typeface=""/>
         <a:font script="Jpan" typeface="游ゴシック Light"/>
@@ -2422,7 +3468,7 @@
         <a:font script="Geor" typeface="Sylfaen"/>
       </a:majorFont>
       <a:minorFont>
-        <a:latin typeface="Calibri" panose="020F0502020204030204"/>
+        <a:latin typeface="Calibri"/>
         <a:ea typeface=""/>
         <a:cs typeface=""/>
         <a:font script="Jpan" typeface="游明朝"/>
@@ -2599,7 +3645,7 @@
   <a:extraClrSchemeLst/>
   <a:extLst>
     <a:ext uri="{05A4C25C-085E-4340-85A3-A5531E510DB2}">
-      <thm15:themeFamily xmlns:thm15="http://schemas.microsoft.com/office/thememl/2012/main" name="Office Theme" id="{62F939B6-93AF-4DB8-9C6B-D6C7DFDC589F}" vid="{4A3C46E8-61CC-4603-A589-7422A47A8E4A}"/>
+      <thm15:themeFamily xmlns:thm15="http://schemas.microsoft.com/office/thememl/2012/main" xmlns="" name="Office Theme" id="{62F939B6-93AF-4DB8-9C6B-D6C7DFDC589F}" vid="{4A3C46E8-61CC-4603-A589-7422A47A8E4A}"/>
     </a:ext>
   </a:extLst>
 </a:theme>
@@ -2610,7 +3656,7 @@
 </file>
 
 <file path=customXml/itemProps1.xml><?xml version="1.0" encoding="utf-8"?>
-<ds:datastoreItem xmlns:ds="http://schemas.openxmlformats.org/officeDocument/2006/customXml" ds:itemID="{AF233596-3B28-4CF3-96BB-CA8A6B8AE98C}">
+<ds:datastoreItem xmlns:ds="http://schemas.openxmlformats.org/officeDocument/2006/customXml" ds:itemID="{788037F8-4147-45F6-B632-6152390BE7CE}">
   <ds:schemaRefs>
     <ds:schemaRef ds:uri="http://schemas.openxmlformats.org/officeDocument/2006/bibliography"/>
   </ds:schemaRefs>

</xml_diff>